<commit_message>
Grupowa analiza pomysłów Finalna selekcja zakresu projektu Ustalenie dalszych kroków
</commit_message>
<xml_diff>
--- a/Pomysły do realizacji w ramach projektu.docx
+++ b/Pomysły do realizacji w ramach projektu.docx
@@ -38,16 +38,28 @@
           <w:ilvl w:val="0"/>
           <w:numId w:val="2"/>
         </w:numPr>
-      </w:pPr>
-      <w:r>
+        <w:rPr>
+          <w:color w:val="70AD47" w:themeColor="accent6"/>
+        </w:rPr>
+      </w:pPr>
+      <w:r>
+        <w:rPr>
+          <w:color w:val="70AD47" w:themeColor="accent6"/>
+        </w:rPr>
         <w:t xml:space="preserve">Zbadanie, jak odległość od centrum miasta (pole </w:t>
       </w:r>
       <w:proofErr w:type="spellStart"/>
       <w:r>
+        <w:rPr>
+          <w:color w:val="70AD47" w:themeColor="accent6"/>
+        </w:rPr>
         <w:t>centreDistance</w:t>
       </w:r>
       <w:proofErr w:type="spellEnd"/>
       <w:r>
+        <w:rPr>
+          <w:color w:val="70AD47" w:themeColor="accent6"/>
+        </w:rPr>
         <w:t>) wpływa na cenę sprzedaży mieszkań (cena).</w:t>
       </w:r>
     </w:p>
@@ -57,8 +69,14 @@
           <w:ilvl w:val="0"/>
           <w:numId w:val="2"/>
         </w:numPr>
-      </w:pPr>
-      <w:r>
+        <w:rPr>
+          <w:color w:val="70AD47" w:themeColor="accent6"/>
+        </w:rPr>
+      </w:pPr>
+      <w:r>
+        <w:rPr>
+          <w:color w:val="70AD47" w:themeColor="accent6"/>
+        </w:rPr>
         <w:t>Wykorzystanie wizualizacji takich jak wykresy punktowe oraz mapy cieplne.</w:t>
       </w:r>
     </w:p>
@@ -68,8 +86,100 @@
           <w:ilvl w:val="0"/>
           <w:numId w:val="2"/>
         </w:numPr>
-      </w:pPr>
-      <w:r>
+        <w:rPr>
+          <w:i/>
+          <w:iCs/>
+          <w:color w:val="70AD47" w:themeColor="accent6"/>
+        </w:rPr>
+      </w:pPr>
+      <w:r>
+        <w:rPr>
+          <w:i/>
+          <w:iCs/>
+          <w:color w:val="70AD47" w:themeColor="accent6"/>
+        </w:rPr>
+        <w:t xml:space="preserve">Wybrać 5 do tego co niżej i zbudować </w:t>
+      </w:r>
+      <w:proofErr w:type="spellStart"/>
+      <w:r>
+        <w:rPr>
+          <w:i/>
+          <w:iCs/>
+          <w:color w:val="70AD47" w:themeColor="accent6"/>
+        </w:rPr>
+        <w:t>heatmap</w:t>
+      </w:r>
+      <w:proofErr w:type="spellEnd"/>
+      <w:r>
+        <w:rPr>
+          <w:i/>
+          <w:iCs/>
+          <w:color w:val="70AD47" w:themeColor="accent6"/>
+        </w:rPr>
+        <w:t>?</w:t>
+      </w:r>
+    </w:p>
+    <w:p>
+      <w:pPr>
+        <w:rPr>
+          <w:color w:val="70AD47" w:themeColor="accent6"/>
+        </w:rPr>
+      </w:pPr>
+      <w:r>
+        <w:rPr>
+          <w:color w:val="70AD47" w:themeColor="accent6"/>
+        </w:rPr>
+        <w:drawing>
+          <wp:inline distT="0" distB="0" distL="0" distR="0" wp14:anchorId="50D6F460" wp14:editId="52DD89E4">
+            <wp:extent cx="5756910" cy="3876675"/>
+            <wp:effectExtent l="0" t="0" r="0" b="9525"/>
+            <wp:docPr id="1618786403" name="Obraz 1"/>
+            <wp:cNvGraphicFramePr>
+              <a:graphicFrameLocks xmlns:a="http://schemas.openxmlformats.org/drawingml/2006/main" noChangeAspect="1"/>
+            </wp:cNvGraphicFramePr>
+            <a:graphic xmlns:a="http://schemas.openxmlformats.org/drawingml/2006/main">
+              <a:graphicData uri="http://schemas.openxmlformats.org/drawingml/2006/picture">
+                <pic:pic xmlns:pic="http://schemas.openxmlformats.org/drawingml/2006/picture">
+                  <pic:nvPicPr>
+                    <pic:cNvPr id="1618786403" name=""/>
+                    <pic:cNvPicPr/>
+                  </pic:nvPicPr>
+                  <pic:blipFill>
+                    <a:blip r:embed="rId7"/>
+                    <a:stretch>
+                      <a:fillRect/>
+                    </a:stretch>
+                  </pic:blipFill>
+                  <pic:spPr>
+                    <a:xfrm>
+                      <a:off x="0" y="0"/>
+                      <a:ext cx="5756910" cy="3876675"/>
+                    </a:xfrm>
+                    <a:prstGeom prst="rect">
+                      <a:avLst/>
+                    </a:prstGeom>
+                  </pic:spPr>
+                </pic:pic>
+              </a:graphicData>
+            </a:graphic>
+          </wp:inline>
+        </w:drawing>
+      </w:r>
+    </w:p>
+    <w:p>
+      <w:pPr>
+        <w:numPr>
+          <w:ilvl w:val="0"/>
+          <w:numId w:val="2"/>
+        </w:numPr>
+        <w:rPr>
+          <w:color w:val="70AD47" w:themeColor="accent6"/>
+        </w:rPr>
+      </w:pPr>
+      <w:r>
+        <w:rPr>
+          <w:color w:val="70AD47" w:themeColor="accent6"/>
+        </w:rPr>
         <w:t>Porównanie wyników pomiędzy miastami.</w:t>
       </w:r>
     </w:p>
@@ -78,12 +188,14 @@
         <w:rPr>
           <w:b/>
           <w:bCs/>
+          <w:color w:val="70AD47" w:themeColor="accent6"/>
         </w:rPr>
       </w:pPr>
       <w:r>
         <w:rPr>
           <w:b/>
           <w:bCs/>
+          <w:color w:val="70AD47" w:themeColor="accent6"/>
         </w:rPr>
         <w:t>2. Model predykcji cen mieszkań</w:t>
       </w:r>
@@ -94,8 +206,14 @@
           <w:ilvl w:val="0"/>
           <w:numId w:val="4"/>
         </w:numPr>
-      </w:pPr>
-      <w:r>
+        <w:rPr>
+          <w:color w:val="70AD47" w:themeColor="accent6"/>
+        </w:rPr>
+      </w:pPr>
+      <w:r>
+        <w:rPr>
+          <w:color w:val="70AD47" w:themeColor="accent6"/>
+        </w:rPr>
         <w:t>Opracowanie modelu regresji liniowej lub wielokrotnej do przewidywania cen mieszkań na podstawie zmiennych takich jak:</w:t>
       </w:r>
     </w:p>
@@ -105,16 +223,28 @@
           <w:ilvl w:val="1"/>
           <w:numId w:val="4"/>
         </w:numPr>
-      </w:pPr>
-      <w:r>
+        <w:rPr>
+          <w:color w:val="70AD47" w:themeColor="accent6"/>
+        </w:rPr>
+      </w:pPr>
+      <w:r>
+        <w:rPr>
+          <w:color w:val="70AD47" w:themeColor="accent6"/>
+        </w:rPr>
         <w:t>Powierzchnia (</w:t>
       </w:r>
       <w:proofErr w:type="spellStart"/>
       <w:r>
+        <w:rPr>
+          <w:color w:val="70AD47" w:themeColor="accent6"/>
+        </w:rPr>
         <w:t>squareMeters</w:t>
       </w:r>
       <w:proofErr w:type="spellEnd"/>
       <w:r>
+        <w:rPr>
+          <w:color w:val="70AD47" w:themeColor="accent6"/>
+        </w:rPr>
         <w:t>),</w:t>
       </w:r>
     </w:p>
@@ -124,16 +254,28 @@
           <w:ilvl w:val="1"/>
           <w:numId w:val="4"/>
         </w:numPr>
-      </w:pPr>
-      <w:r>
+        <w:rPr>
+          <w:color w:val="70AD47" w:themeColor="accent6"/>
+        </w:rPr>
+      </w:pPr>
+      <w:r>
+        <w:rPr>
+          <w:color w:val="70AD47" w:themeColor="accent6"/>
+        </w:rPr>
         <w:t>Liczba pokoi (</w:t>
       </w:r>
       <w:proofErr w:type="spellStart"/>
       <w:r>
+        <w:rPr>
+          <w:color w:val="70AD47" w:themeColor="accent6"/>
+        </w:rPr>
         <w:t>rooms</w:t>
       </w:r>
       <w:proofErr w:type="spellEnd"/>
       <w:r>
+        <w:rPr>
+          <w:color w:val="70AD47" w:themeColor="accent6"/>
+        </w:rPr>
         <w:t>),</w:t>
       </w:r>
     </w:p>
@@ -143,16 +285,28 @@
           <w:ilvl w:val="1"/>
           <w:numId w:val="4"/>
         </w:numPr>
-      </w:pPr>
-      <w:r>
+        <w:rPr>
+          <w:color w:val="70AD47" w:themeColor="accent6"/>
+        </w:rPr>
+      </w:pPr>
+      <w:r>
+        <w:rPr>
+          <w:color w:val="70AD47" w:themeColor="accent6"/>
+        </w:rPr>
         <w:t>Odległość od centrum (</w:t>
       </w:r>
       <w:proofErr w:type="spellStart"/>
       <w:r>
+        <w:rPr>
+          <w:color w:val="70AD47" w:themeColor="accent6"/>
+        </w:rPr>
         <w:t>centreDistance</w:t>
       </w:r>
       <w:proofErr w:type="spellEnd"/>
       <w:r>
+        <w:rPr>
+          <w:color w:val="70AD47" w:themeColor="accent6"/>
+        </w:rPr>
         <w:t>),</w:t>
       </w:r>
     </w:p>
@@ -162,16 +316,28 @@
           <w:ilvl w:val="1"/>
           <w:numId w:val="4"/>
         </w:numPr>
-      </w:pPr>
-      <w:r>
+        <w:rPr>
+          <w:color w:val="70AD47" w:themeColor="accent6"/>
+        </w:rPr>
+      </w:pPr>
+      <w:r>
+        <w:rPr>
+          <w:color w:val="70AD47" w:themeColor="accent6"/>
+        </w:rPr>
         <w:t>Rok budowy (</w:t>
       </w:r>
       <w:proofErr w:type="spellStart"/>
       <w:r>
+        <w:rPr>
+          <w:color w:val="70AD47" w:themeColor="accent6"/>
+        </w:rPr>
         <w:t>buildYear</w:t>
       </w:r>
       <w:proofErr w:type="spellEnd"/>
       <w:r>
+        <w:rPr>
+          <w:color w:val="70AD47" w:themeColor="accent6"/>
+        </w:rPr>
         <w:t>).</w:t>
       </w:r>
     </w:p>
@@ -181,9 +347,40 @@
           <w:ilvl w:val="0"/>
           <w:numId w:val="4"/>
         </w:numPr>
-      </w:pPr>
-      <w:r>
+        <w:rPr>
+          <w:i/>
+          <w:iCs/>
+          <w:color w:val="ED7D31" w:themeColor="accent2"/>
+        </w:rPr>
+      </w:pPr>
+      <w:r>
+        <w:rPr>
+          <w:i/>
+          <w:iCs/>
+          <w:color w:val="ED7D31" w:themeColor="accent2"/>
+        </w:rPr>
         <w:t>Weryfikacja jakości modelu poprzez podział danych na zestaw treningowy i testowy.</w:t>
+      </w:r>
+    </w:p>
+    <w:p>
+      <w:pPr>
+        <w:numPr>
+          <w:ilvl w:val="1"/>
+          <w:numId w:val="4"/>
+        </w:numPr>
+        <w:rPr>
+          <w:i/>
+          <w:iCs/>
+          <w:color w:val="ED7D31" w:themeColor="accent2"/>
+        </w:rPr>
+      </w:pPr>
+      <w:r>
+        <w:rPr>
+          <w:i/>
+          <w:iCs/>
+          <w:color w:val="ED7D31" w:themeColor="accent2"/>
+        </w:rPr>
+        <w:t>Iza do weryfikacji i potwierdzenia h</w:t>
       </w:r>
     </w:p>
     <w:p>
@@ -191,12 +388,14 @@
         <w:rPr>
           <w:b/>
           <w:bCs/>
+          <w:strike/>
         </w:rPr>
       </w:pPr>
       <w:r>
         <w:rPr>
           <w:b/>
           <w:bCs/>
+          <w:strike/>
         </w:rPr>
         <w:t>3. Porównanie cen mieszkań w różnych miastach</w:t>
       </w:r>
@@ -207,14 +406,22 @@
           <w:ilvl w:val="0"/>
           <w:numId w:val="6"/>
         </w:numPr>
-      </w:pPr>
-      <w:r>
+        <w:rPr>
+          <w:strike/>
+        </w:rPr>
+      </w:pPr>
+      <w:r>
+        <w:rPr>
+          <w:strike/>
+        </w:rPr>
+        <w:lastRenderedPageBreak/>
         <w:t xml:space="preserve">Stworzenie interaktywnych wykresów porównujących średnie ceny mieszkań w 15 miastach. </w:t>
       </w:r>
       <w:r>
         <w:rPr>
           <w:i/>
           <w:iCs/>
+          <w:strike/>
           <w:color w:val="365B9D"/>
           <w:sz w:val="20"/>
           <w:szCs w:val="20"/>
@@ -226,6 +433,7 @@
         <w:rPr>
           <w:i/>
           <w:iCs/>
+          <w:strike/>
           <w:color w:val="365B9D"/>
           <w:sz w:val="20"/>
           <w:szCs w:val="20"/>
@@ -237,11 +445,106 @@
         <w:rPr>
           <w:i/>
           <w:iCs/>
+          <w:strike/>
           <w:color w:val="365B9D"/>
           <w:sz w:val="20"/>
           <w:szCs w:val="20"/>
         </w:rPr>
         <w:t xml:space="preserve"> że analizy dla 15 miast to może być za dużo, projekt będzie się ciągnąć w nieskończoność a na zajęciach prowadzący mówił że nie o to w tym chodzi)</w:t>
+      </w:r>
+    </w:p>
+    <w:p>
+      <w:pPr>
+        <w:numPr>
+          <w:ilvl w:val="1"/>
+          <w:numId w:val="6"/>
+        </w:numPr>
+        <w:rPr>
+          <w:strike/>
+        </w:rPr>
+      </w:pPr>
+      <w:r>
+        <w:rPr>
+          <w:i/>
+          <w:iCs/>
+          <w:strike/>
+          <w:color w:val="365B9D"/>
+          <w:sz w:val="20"/>
+          <w:szCs w:val="20"/>
+        </w:rPr>
+        <w:t xml:space="preserve">Można dać </w:t>
+      </w:r>
+      <w:proofErr w:type="spellStart"/>
+      <w:r>
+        <w:rPr>
+          <w:i/>
+          <w:iCs/>
+          <w:strike/>
+          <w:color w:val="365B9D"/>
+          <w:sz w:val="20"/>
+          <w:szCs w:val="20"/>
+        </w:rPr>
+        <w:t>bubble</w:t>
+      </w:r>
+      <w:proofErr w:type="spellEnd"/>
+      <w:r>
+        <w:rPr>
+          <w:i/>
+          <w:iCs/>
+          <w:strike/>
+          <w:color w:val="365B9D"/>
+          <w:sz w:val="20"/>
+          <w:szCs w:val="20"/>
+        </w:rPr>
+        <w:t>/</w:t>
+      </w:r>
+      <w:proofErr w:type="spellStart"/>
+      <w:r>
+        <w:rPr>
+          <w:i/>
+          <w:iCs/>
+          <w:strike/>
+          <w:color w:val="365B9D"/>
+          <w:sz w:val="20"/>
+          <w:szCs w:val="20"/>
+        </w:rPr>
+        <w:t>scatterplot</w:t>
+      </w:r>
+      <w:proofErr w:type="spellEnd"/>
+      <w:r>
+        <w:rPr>
+          <w:i/>
+          <w:iCs/>
+          <w:strike/>
+          <w:color w:val="365B9D"/>
+          <w:sz w:val="20"/>
+          <w:szCs w:val="20"/>
+        </w:rPr>
+        <w:t>/</w:t>
+      </w:r>
+      <w:proofErr w:type="spellStart"/>
+      <w:r>
+        <w:rPr>
+          <w:i/>
+          <w:iCs/>
+          <w:strike/>
+          <w:color w:val="365B9D"/>
+          <w:sz w:val="20"/>
+          <w:szCs w:val="20"/>
+        </w:rPr>
+        <w:t>scatter</w:t>
+      </w:r>
+      <w:proofErr w:type="spellEnd"/>
+      <w:r>
+        <w:rPr>
+          <w:i/>
+          <w:iCs/>
+          <w:strike/>
+          <w:color w:val="365B9D"/>
+          <w:sz w:val="20"/>
+          <w:szCs w:val="20"/>
+        </w:rPr>
+        <w:t xml:space="preserve"> – bez potrzeby większej analizy. Po prostu pokazać na wykresie i zinterpretować  </w:t>
       </w:r>
     </w:p>
     <w:p>
@@ -250,16 +553,28 @@
           <w:ilvl w:val="0"/>
           <w:numId w:val="6"/>
         </w:numPr>
-      </w:pPr>
-      <w:r>
+        <w:rPr>
+          <w:strike/>
+        </w:rPr>
+      </w:pPr>
+      <w:r>
+        <w:rPr>
+          <w:strike/>
+        </w:rPr>
         <w:t>Uwzględnienie czynników, takich jak powierzchnia mieszkań, liczba pokoi i typ budynku (</w:t>
       </w:r>
       <w:proofErr w:type="spellStart"/>
       <w:r>
+        <w:rPr>
+          <w:strike/>
+        </w:rPr>
         <w:t>type</w:t>
       </w:r>
       <w:proofErr w:type="spellEnd"/>
       <w:r>
+        <w:rPr>
+          <w:strike/>
+        </w:rPr>
         <w:t>).</w:t>
       </w:r>
     </w:p>
@@ -268,12 +583,14 @@
         <w:rPr>
           <w:b/>
           <w:bCs/>
+          <w:color w:val="70AD47" w:themeColor="accent6"/>
         </w:rPr>
       </w:pPr>
       <w:r>
         <w:rPr>
           <w:b/>
           <w:bCs/>
+          <w:color w:val="70AD47" w:themeColor="accent6"/>
         </w:rPr>
         <w:t>4. Wpływ udogodnień na wartość nieruchomości</w:t>
       </w:r>
@@ -284,24 +601,42 @@
           <w:ilvl w:val="0"/>
           <w:numId w:val="8"/>
         </w:numPr>
-      </w:pPr>
-      <w:r>
+        <w:rPr>
+          <w:color w:val="70AD47" w:themeColor="accent6"/>
+        </w:rPr>
+      </w:pPr>
+      <w:r>
+        <w:rPr>
+          <w:color w:val="70AD47" w:themeColor="accent6"/>
+        </w:rPr>
         <w:t>Analiza, jak obecność udogodnień (</w:t>
       </w:r>
       <w:proofErr w:type="spellStart"/>
       <w:r>
+        <w:rPr>
+          <w:color w:val="70AD47" w:themeColor="accent6"/>
+        </w:rPr>
         <w:t>has</w:t>
       </w:r>
       <w:proofErr w:type="spellEnd"/>
       <w:r>
+        <w:rPr>
+          <w:color w:val="70AD47" w:themeColor="accent6"/>
+        </w:rPr>
         <w:t>[</w:t>
       </w:r>
       <w:proofErr w:type="spellStart"/>
       <w:r>
+        <w:rPr>
+          <w:color w:val="70AD47" w:themeColor="accent6"/>
+        </w:rPr>
         <w:t>features</w:t>
       </w:r>
       <w:proofErr w:type="spellEnd"/>
       <w:r>
+        <w:rPr>
+          <w:color w:val="70AD47" w:themeColor="accent6"/>
+        </w:rPr>
         <w:t>], np. balkon, parking) wpływa na cenę mieszkań.</w:t>
       </w:r>
     </w:p>
@@ -311,9 +646,48 @@
           <w:ilvl w:val="0"/>
           <w:numId w:val="8"/>
         </w:numPr>
-      </w:pPr>
-      <w:r>
+        <w:rPr>
+          <w:color w:val="70AD47" w:themeColor="accent6"/>
+        </w:rPr>
+      </w:pPr>
+      <w:r>
+        <w:rPr>
+          <w:color w:val="70AD47" w:themeColor="accent6"/>
+        </w:rPr>
         <w:t>Porównanie mieszkań z podobnymi atrybutami, ale różnymi udogodnieniami.</w:t>
+      </w:r>
+    </w:p>
+    <w:p>
+      <w:pPr>
+        <w:pStyle w:val="Akapitzlist"/>
+        <w:numPr>
+          <w:ilvl w:val="0"/>
+          <w:numId w:val="8"/>
+        </w:numPr>
+        <w:tabs>
+          <w:tab w:val="left" w:pos="720"/>
+        </w:tabs>
+        <w:rPr>
+          <w:i/>
+          <w:iCs/>
+          <w:color w:val="70AD47" w:themeColor="accent6"/>
+        </w:rPr>
+      </w:pPr>
+      <w:r>
+        <w:rPr>
+          <w:i/>
+          <w:iCs/>
+          <w:color w:val="70AD47" w:themeColor="accent6"/>
+        </w:rPr>
+        <w:t>Klasteryzacja (np. wpływ odległości od centrum czy liczby pokoi na podział na klastry.)</w:t>
+      </w:r>
+      <w:r>
+        <w:rPr>
+          <w:i/>
+          <w:iCs/>
+          <w:color w:val="70AD47" w:themeColor="accent6"/>
+        </w:rPr>
+        <w:t xml:space="preserve"> (jako smaczek)</w:t>
       </w:r>
     </w:p>
     <w:p>
@@ -321,6 +695,7 @@
         <w:rPr>
           <w:b/>
           <w:bCs/>
+          <w:color w:val="70AD47" w:themeColor="accent6"/>
         </w:rPr>
       </w:pPr>
       <w:r>
@@ -328,7 +703,15 @@
           <w:b/>
           <w:bCs/>
         </w:rPr>
-        <w:t>5. Profil mieszkań kupowanych w różnych miastach</w:t>
+        <w:t xml:space="preserve">5. </w:t>
+      </w:r>
+      <w:r>
+        <w:rPr>
+          <w:b/>
+          <w:bCs/>
+          <w:color w:val="70AD47" w:themeColor="accent6"/>
+        </w:rPr>
+        <w:t>Profil mieszkań kupowanych w różnych miastach</w:t>
       </w:r>
     </w:p>
     <w:p>
@@ -337,8 +720,14 @@
           <w:ilvl w:val="0"/>
           <w:numId w:val="10"/>
         </w:numPr>
-      </w:pPr>
-      <w:r>
+        <w:rPr>
+          <w:color w:val="70AD47" w:themeColor="accent6"/>
+        </w:rPr>
+      </w:pPr>
+      <w:r>
+        <w:rPr>
+          <w:color w:val="70AD47" w:themeColor="accent6"/>
+        </w:rPr>
         <w:t>Opracowanie statystyk opisowych dla poszczególnych miast:</w:t>
       </w:r>
     </w:p>
@@ -348,8 +737,14 @@
           <w:ilvl w:val="1"/>
           <w:numId w:val="10"/>
         </w:numPr>
-      </w:pPr>
-      <w:r>
+        <w:rPr>
+          <w:color w:val="70AD47" w:themeColor="accent6"/>
+        </w:rPr>
+      </w:pPr>
+      <w:r>
+        <w:rPr>
+          <w:color w:val="70AD47" w:themeColor="accent6"/>
+        </w:rPr>
         <w:t>Średnia powierzchnia mieszkań,</w:t>
       </w:r>
     </w:p>
@@ -359,16 +754,28 @@
           <w:ilvl w:val="1"/>
           <w:numId w:val="10"/>
         </w:numPr>
-      </w:pPr>
-      <w:r>
+        <w:rPr>
+          <w:color w:val="70AD47" w:themeColor="accent6"/>
+        </w:rPr>
+      </w:pPr>
+      <w:r>
+        <w:rPr>
+          <w:color w:val="70AD47" w:themeColor="accent6"/>
+        </w:rPr>
         <w:t>Dominujący rok budowy (</w:t>
       </w:r>
       <w:proofErr w:type="spellStart"/>
       <w:r>
+        <w:rPr>
+          <w:color w:val="70AD47" w:themeColor="accent6"/>
+        </w:rPr>
         <w:t>buildYear</w:t>
       </w:r>
       <w:proofErr w:type="spellEnd"/>
       <w:r>
+        <w:rPr>
+          <w:color w:val="70AD47" w:themeColor="accent6"/>
+        </w:rPr>
         <w:t>),</w:t>
       </w:r>
     </w:p>
@@ -378,16 +785,28 @@
           <w:ilvl w:val="1"/>
           <w:numId w:val="10"/>
         </w:numPr>
-      </w:pPr>
-      <w:r>
+        <w:rPr>
+          <w:color w:val="70AD47" w:themeColor="accent6"/>
+        </w:rPr>
+      </w:pPr>
+      <w:r>
+        <w:rPr>
+          <w:color w:val="70AD47" w:themeColor="accent6"/>
+        </w:rPr>
         <w:t>Najczęstsza liczba pokoi (</w:t>
       </w:r>
       <w:proofErr w:type="spellStart"/>
       <w:r>
+        <w:rPr>
+          <w:color w:val="70AD47" w:themeColor="accent6"/>
+        </w:rPr>
         <w:t>rooms</w:t>
       </w:r>
       <w:proofErr w:type="spellEnd"/>
       <w:r>
+        <w:rPr>
+          <w:color w:val="70AD47" w:themeColor="accent6"/>
+        </w:rPr>
         <w:t>).</w:t>
       </w:r>
     </w:p>
@@ -397,22 +816,35 @@
           <w:ilvl w:val="0"/>
           <w:numId w:val="10"/>
         </w:numPr>
-      </w:pPr>
-      <w:r>
+        <w:rPr>
+          <w:color w:val="70AD47" w:themeColor="accent6"/>
+        </w:rPr>
+      </w:pPr>
+      <w:r>
+        <w:rPr>
+          <w:color w:val="70AD47" w:themeColor="accent6"/>
+        </w:rPr>
         <w:t>Wizualizacja wyników w formie raportów tabelarycznych i wykresów.</w:t>
       </w:r>
+    </w:p>
+    <w:p>
+      <w:pPr>
+        <w:ind w:left="360"/>
+      </w:pPr>
     </w:p>
     <w:p>
       <w:pPr>
         <w:rPr>
           <w:b/>
           <w:bCs/>
+          <w:strike/>
         </w:rPr>
       </w:pPr>
       <w:r>
         <w:rPr>
           <w:b/>
           <w:bCs/>
+          <w:strike/>
         </w:rPr>
         <w:t>6. Analiza trendów czasowych</w:t>
       </w:r>
@@ -423,8 +855,14 @@
           <w:ilvl w:val="0"/>
           <w:numId w:val="12"/>
         </w:numPr>
-      </w:pPr>
-      <w:r>
+        <w:rPr>
+          <w:strike/>
+        </w:rPr>
+      </w:pPr>
+      <w:r>
+        <w:rPr>
+          <w:strike/>
+        </w:rPr>
         <w:t>Jeśli w danych uwzględniono okres od sierpnia 2023 do czerwca 2024, można przeanalizować zmiany średnich cen mieszkań w czasie.</w:t>
       </w:r>
     </w:p>
@@ -434,24 +872,30 @@
           <w:ilvl w:val="0"/>
           <w:numId w:val="12"/>
         </w:numPr>
-      </w:pPr>
-      <w:r>
-        <w:lastRenderedPageBreak/>
+        <w:rPr>
+          <w:strike/>
+        </w:rPr>
+      </w:pPr>
+      <w:r>
+        <w:rPr>
+          <w:strike/>
+        </w:rPr>
         <w:t>Wizualizacja trendów za pomocą wykresów liniowych.</w:t>
       </w:r>
     </w:p>
-    <w:p/>
     <w:p>
       <w:pPr>
         <w:rPr>
           <w:b/>
           <w:bCs/>
+          <w:color w:val="70AD47" w:themeColor="accent6"/>
         </w:rPr>
       </w:pPr>
       <w:r>
         <w:rPr>
           <w:b/>
           <w:bCs/>
+          <w:color w:val="70AD47" w:themeColor="accent6"/>
         </w:rPr>
         <w:t>7. Interaktywna mapa cen mieszkań</w:t>
       </w:r>
@@ -462,24 +906,42 @@
           <w:ilvl w:val="0"/>
           <w:numId w:val="14"/>
         </w:numPr>
-      </w:pPr>
-      <w:r>
+        <w:rPr>
+          <w:color w:val="70AD47" w:themeColor="accent6"/>
+        </w:rPr>
+      </w:pPr>
+      <w:r>
+        <w:rPr>
+          <w:color w:val="70AD47" w:themeColor="accent6"/>
+        </w:rPr>
         <w:t>Wykorzystanie współrzędnych geograficznych (</w:t>
       </w:r>
       <w:proofErr w:type="spellStart"/>
       <w:r>
+        <w:rPr>
+          <w:color w:val="70AD47" w:themeColor="accent6"/>
+        </w:rPr>
         <w:t>latitude</w:t>
       </w:r>
       <w:proofErr w:type="spellEnd"/>
       <w:r>
+        <w:rPr>
+          <w:color w:val="70AD47" w:themeColor="accent6"/>
+        </w:rPr>
         <w:t xml:space="preserve">, </w:t>
       </w:r>
       <w:proofErr w:type="spellStart"/>
       <w:r>
+        <w:rPr>
+          <w:color w:val="70AD47" w:themeColor="accent6"/>
+        </w:rPr>
         <w:t>longitude</w:t>
       </w:r>
       <w:proofErr w:type="spellEnd"/>
       <w:r>
+        <w:rPr>
+          <w:color w:val="70AD47" w:themeColor="accent6"/>
+        </w:rPr>
         <w:t>) do stworzenia mapy przedstawiającej ceny mieszkań w różnych lokalizacjach.</w:t>
       </w:r>
     </w:p>
@@ -488,12 +950,14 @@
         <w:rPr>
           <w:b/>
           <w:bCs/>
+          <w:color w:val="70AD47" w:themeColor="accent6"/>
         </w:rPr>
       </w:pPr>
       <w:r>
         <w:rPr>
           <w:b/>
           <w:bCs/>
+          <w:color w:val="70AD47" w:themeColor="accent6"/>
         </w:rPr>
         <w:t>8. Zróżnicowanie cen mieszkań w zależności od liczby pokoi i stanu mieszkania</w:t>
       </w:r>
@@ -504,24 +968,42 @@
           <w:ilvl w:val="0"/>
           <w:numId w:val="16"/>
         </w:numPr>
-      </w:pPr>
-      <w:r>
+        <w:rPr>
+          <w:color w:val="70AD47" w:themeColor="accent6"/>
+        </w:rPr>
+      </w:pPr>
+      <w:r>
+        <w:rPr>
+          <w:color w:val="70AD47" w:themeColor="accent6"/>
+        </w:rPr>
         <w:t>Analiza wpływu liczby pokoi (</w:t>
       </w:r>
       <w:proofErr w:type="spellStart"/>
       <w:r>
+        <w:rPr>
+          <w:color w:val="70AD47" w:themeColor="accent6"/>
+        </w:rPr>
         <w:t>rooms</w:t>
       </w:r>
       <w:proofErr w:type="spellEnd"/>
       <w:r>
+        <w:rPr>
+          <w:color w:val="70AD47" w:themeColor="accent6"/>
+        </w:rPr>
         <w:t>) i stanu mieszkania (</w:t>
       </w:r>
       <w:proofErr w:type="spellStart"/>
       <w:r>
+        <w:rPr>
+          <w:color w:val="70AD47" w:themeColor="accent6"/>
+        </w:rPr>
         <w:t>condition</w:t>
       </w:r>
       <w:proofErr w:type="spellEnd"/>
       <w:r>
+        <w:rPr>
+          <w:color w:val="70AD47" w:themeColor="accent6"/>
+        </w:rPr>
         <w:t>) na cenę.</w:t>
       </w:r>
     </w:p>
@@ -531,8 +1013,14 @@
           <w:ilvl w:val="0"/>
           <w:numId w:val="16"/>
         </w:numPr>
-      </w:pPr>
-      <w:r>
+        <w:rPr>
+          <w:color w:val="70AD47" w:themeColor="accent6"/>
+        </w:rPr>
+      </w:pPr>
+      <w:r>
+        <w:rPr>
+          <w:color w:val="70AD47" w:themeColor="accent6"/>
+        </w:rPr>
         <w:t>Porównanie średnich cen w grupach mieszkań o różnych stanach (np. nowe, do remontu).</w:t>
       </w:r>
     </w:p>
@@ -548,8 +1036,14 @@
         <w:tabs>
           <w:tab w:val="left" w:pos="720"/>
         </w:tabs>
-      </w:pPr>
-      <w:r>
+        <w:rPr>
+          <w:color w:val="70AD47" w:themeColor="accent6"/>
+        </w:rPr>
+      </w:pPr>
+      <w:r>
+        <w:rPr>
+          <w:color w:val="70AD47" w:themeColor="accent6"/>
+        </w:rPr>
         <w:t xml:space="preserve">9. Wykonać analizy dla top 5 miast, które mają najwyższe kwoty za metr kwadratowy. </w:t>
       </w:r>
     </w:p>
@@ -558,8 +1052,14 @@
         <w:tabs>
           <w:tab w:val="left" w:pos="720"/>
         </w:tabs>
-      </w:pPr>
-      <w:r>
+        <w:rPr>
+          <w:strike/>
+        </w:rPr>
+      </w:pPr>
+      <w:r>
+        <w:rPr>
+          <w:strike/>
+        </w:rPr>
         <w:t>10. Dekompozycja na podstawie modelu regresji (chodzi o szeregi czasowe, możemy ocenić które zmienne/co najbardziej wpływa na ceny nieruchomości ale również można to zrobić zwykłą regresją)</w:t>
       </w:r>
     </w:p>
@@ -570,32 +1070,57 @@
         </w:tabs>
       </w:pPr>
       <w:r>
-        <w:t>11. Klasteryzacja (np. wpływ odległości od centrum czy liczby pokoi na podział na klastry.)</w:t>
-      </w:r>
-    </w:p>
-    <w:p>
-      <w:pPr>
-        <w:tabs>
-          <w:tab w:val="left" w:pos="720"/>
-        </w:tabs>
-      </w:pPr>
-    </w:p>
-    <w:p>
-      <w:pPr>
-        <w:tabs>
-          <w:tab w:val="left" w:pos="720"/>
-        </w:tabs>
-      </w:pPr>
-      <w:r>
-        <w:t>12. Może dodatkowa analiza miesięczna dla tych</w:t>
-      </w:r>
-      <w:r>
+        <w:rPr>
+          <w:color w:val="70AD47" w:themeColor="accent6"/>
+        </w:rPr>
+        <w:lastRenderedPageBreak/>
+        <w:t xml:space="preserve">12. </w:t>
+      </w:r>
+      <w:r>
+        <w:rPr>
+          <w:i/>
+          <w:iCs/>
+          <w:color w:val="70AD47" w:themeColor="accent6"/>
+        </w:rPr>
+        <w:t>Może dodatkowa analiza miesięczna dla tych</w:t>
+      </w:r>
+      <w:r>
+        <w:rPr>
+          <w:i/>
+          <w:iCs/>
+          <w:color w:val="70AD47" w:themeColor="accent6"/>
+        </w:rPr>
         <w:t xml:space="preserve"> top</w:t>
       </w:r>
       <w:r>
-        <w:t xml:space="preserve"> 5 miast? To jest, w jakich dniach miesiąca drożeją, a w jakich tanieją mieszkania: czy pod koniec, czy na początku miesiąca</w:t>
-      </w:r>
-      <w:r>
+        <w:rPr>
+          <w:i/>
+          <w:iCs/>
+          <w:color w:val="70AD47" w:themeColor="accent6"/>
+        </w:rPr>
+        <w:t xml:space="preserve"> 5 miast? </w:t>
+      </w:r>
+      <w:r>
+        <w:rPr>
+          <w:i/>
+          <w:iCs/>
+          <w:color w:val="70AD47" w:themeColor="accent6"/>
+        </w:rPr>
+        <w:t>(szereg czasowy ok)</w:t>
+      </w:r>
+      <w:r>
+        <w:t xml:space="preserve"> </w:t>
+      </w:r>
+      <w:r>
+        <w:rPr>
+          <w:strike/>
+        </w:rPr>
+        <w:t>To jest, w jakich dniach miesiąca drożeją, a w jakich tanieją mieszkania: czy pod koniec, czy na początku miesiąca</w:t>
+      </w:r>
+      <w:r>
+        <w:rPr>
+          <w:strike/>
+        </w:rPr>
         <w:t>.</w:t>
       </w:r>
     </w:p>
@@ -604,19 +1129,34 @@
         <w:tabs>
           <w:tab w:val="left" w:pos="720"/>
         </w:tabs>
-      </w:pPr>
-      <w:r>
+        <w:rPr>
+          <w:strike/>
+        </w:rPr>
+      </w:pPr>
+      <w:r>
+        <w:rPr>
+          <w:strike/>
+        </w:rPr>
         <w:t xml:space="preserve">13. Zwrócenie uwagi też na rodzaj przy analizie: czy to są mieszkania nowe; do remontu, a może kamienice? </w:t>
       </w:r>
-    </w:p>
-    <w:p>
-      <w:pPr>
-        <w:tabs>
-          <w:tab w:val="left" w:pos="720"/>
-        </w:tabs>
-      </w:pPr>
-      <w:r>
-        <w:t xml:space="preserve">14. Można te miasta rozłożyć jeszcze pod kątem 3-5 najdroższych dzielnic, albo też przedstawić te najtańsze dzielnice dla kontrastu. Mogłoby być całkiem ciekawie, gdyby w drodze tego, okazało się, że najtańsza dzielnica w Krakowie czy Gdańsku, odpowiada cenowo najdroższej w takiej Bydgoszczy. Nie sądzę, żeby aż taki był </w:t>
+      <w:r>
+        <w:t>Powtórzenie punkt 8</w:t>
+      </w:r>
+    </w:p>
+    <w:p>
+      <w:pPr>
+        <w:tabs>
+          <w:tab w:val="left" w:pos="720"/>
+        </w:tabs>
+      </w:pPr>
+      <w:r>
+        <w:rPr>
+          <w:color w:val="70AD47" w:themeColor="accent6"/>
+        </w:rPr>
+        <w:t xml:space="preserve">14. Można te miasta rozłożyć jeszcze pod kątem 3-5 najdroższych dzielnic, albo też przedstawić te najtańsze dzielnice dla kontrastu. </w:t>
+      </w:r>
+      <w:r>
+        <w:t xml:space="preserve">Mogłoby być całkiem ciekawie, gdyby w drodze tego, okazało się, że najtańsza dzielnica w Krakowie czy Gdańsku, odpowiada cenowo najdroższej w takiej Bydgoszczy. Nie sądzę, żeby aż taki był </w:t>
       </w:r>
       <w:r>
         <w:t>rozstrzał</w:t>
@@ -630,40 +1170,90 @@
         <w:tabs>
           <w:tab w:val="left" w:pos="720"/>
         </w:tabs>
-      </w:pPr>
-      <w:r>
+        <w:rPr>
+          <w:strike/>
+        </w:rPr>
+      </w:pPr>
+      <w:r>
+        <w:rPr>
+          <w:strike/>
+        </w:rPr>
         <w:t>15</w:t>
       </w:r>
       <w:r>
+        <w:rPr>
+          <w:strike/>
+        </w:rPr>
         <w:t xml:space="preserve">. </w:t>
       </w:r>
       <w:r>
+        <w:rPr>
+          <w:strike/>
+        </w:rPr>
         <w:t>Analiza pozostałych czynników, wpływających na ceny: czy np. miasto jest studenckie, możliwości pracy, ile ludzi przyjezdnych zostaje finalnie w mieście, rozrost miasta i życia w nim, inwestycje w infrastrukturę</w:t>
       </w:r>
       <w:r>
-        <w:t xml:space="preserve">, dostępność komunikacyjna, czy są parki blisko. </w:t>
-      </w:r>
-    </w:p>
-    <w:p>
-      <w:pPr>
-        <w:tabs>
-          <w:tab w:val="left" w:pos="720"/>
-        </w:tabs>
-      </w:pPr>
-      <w:r>
-        <w:t>16. Pora roku a wahania cen, turystyczność miasta, uwarunkowania geograficzne</w:t>
-      </w:r>
-      <w:r>
-        <w:t>. Czy wyższe ceny mieszkań mogą być w jakiś sposób zależne od popularności krótkoterminowego wynajmu?</w:t>
-      </w:r>
-    </w:p>
-    <w:p>
-      <w:pPr>
-        <w:tabs>
-          <w:tab w:val="left" w:pos="720"/>
-        </w:tabs>
-      </w:pPr>
-      <w:r>
+        <w:rPr>
+          <w:strike/>
+        </w:rPr>
+        <w:t>, dostępność komunikacyjna, czy są parki blisko.</w:t>
+      </w:r>
+    </w:p>
+    <w:p>
+      <w:pPr>
+        <w:tabs>
+          <w:tab w:val="left" w:pos="720"/>
+        </w:tabs>
+      </w:pPr>
+      <w:r>
+        <w:rPr>
+          <w:strike/>
+        </w:rPr>
+        <w:t>16. Pora roku a wahania cen,</w:t>
+      </w:r>
+      <w:r>
+        <w:t xml:space="preserve"> </w:t>
+      </w:r>
+      <w:r>
+        <w:rPr>
+          <w:strike/>
+        </w:rPr>
+        <w:t>turystyczność miasta,</w:t>
+      </w:r>
+      <w:r>
+        <w:t xml:space="preserve"> </w:t>
+      </w:r>
+      <w:r>
+        <w:rPr>
+          <w:i/>
+          <w:iCs/>
+          <w:color w:val="70AD47" w:themeColor="accent6"/>
+        </w:rPr>
+        <w:t>uwarunkowania geograficzne</w:t>
+      </w:r>
+      <w:r>
+        <w:t xml:space="preserve">. </w:t>
+      </w:r>
+      <w:r>
+        <w:rPr>
+          <w:strike/>
+        </w:rPr>
+        <w:t>Czy wyższe ceny mieszkań mogą być w jakiś sposób zależne od popularności krótkoterminowego wynajmu?</w:t>
+      </w:r>
+    </w:p>
+    <w:p>
+      <w:pPr>
+        <w:tabs>
+          <w:tab w:val="left" w:pos="720"/>
+        </w:tabs>
+        <w:rPr>
+          <w:strike/>
+        </w:rPr>
+      </w:pPr>
+      <w:r>
+        <w:rPr>
+          <w:strike/>
+        </w:rPr>
         <w:t xml:space="preserve">17. Korelacja między liczbą ofert, a średnią ceną w danym miesiącu </w:t>
       </w:r>
     </w:p>
@@ -672,8 +1262,14 @@
         <w:tabs>
           <w:tab w:val="left" w:pos="720"/>
         </w:tabs>
-      </w:pPr>
-      <w:r>
+        <w:rPr>
+          <w:strike/>
+        </w:rPr>
+      </w:pPr>
+      <w:r>
+        <w:rPr>
+          <w:strike/>
+        </w:rPr>
         <w:t xml:space="preserve">18. Przebadanie szybkości sprzedaży między miastami: w których miastach mieszkania szybciej sprzedają i dlaczego? </w:t>
       </w:r>
     </w:p>
@@ -682,18 +1278,55 @@
         <w:tabs>
           <w:tab w:val="left" w:pos="720"/>
         </w:tabs>
-      </w:pPr>
-      <w:r>
-        <w:t xml:space="preserve">19. Średni dochód w mieście, a średnia cena mieszkania. Można też przeanalizować zmiany tego wskaźnika </w:t>
-      </w:r>
-    </w:p>
-    <w:p>
-      <w:pPr>
-        <w:tabs>
-          <w:tab w:val="left" w:pos="720"/>
-        </w:tabs>
-      </w:pPr>
-      <w:r>
+        <w:rPr>
+          <w:color w:val="70AD47" w:themeColor="accent6"/>
+        </w:rPr>
+      </w:pPr>
+      <w:r>
+        <w:rPr>
+          <w:color w:val="70AD47" w:themeColor="accent6"/>
+        </w:rPr>
+        <w:t xml:space="preserve">19. Średni dochód w mieście, a średnia cena mieszkania. </w:t>
+      </w:r>
+    </w:p>
+    <w:p>
+      <w:pPr>
+        <w:pStyle w:val="Akapitzlist"/>
+        <w:numPr>
+          <w:ilvl w:val="0"/>
+          <w:numId w:val="17"/>
+        </w:numPr>
+        <w:tabs>
+          <w:tab w:val="left" w:pos="720"/>
+        </w:tabs>
+        <w:rPr>
+          <w:i/>
+          <w:iCs/>
+          <w:color w:val="ED7D31" w:themeColor="accent2"/>
+        </w:rPr>
+      </w:pPr>
+      <w:r>
+        <w:rPr>
+          <w:i/>
+          <w:iCs/>
+          <w:color w:val="ED7D31" w:themeColor="accent2"/>
+        </w:rPr>
+        <w:t xml:space="preserve">Można też przeanalizować zmiany tego wskaźnika </w:t>
+      </w:r>
+    </w:p>
+    <w:p>
+      <w:pPr>
+        <w:tabs>
+          <w:tab w:val="left" w:pos="720"/>
+        </w:tabs>
+        <w:rPr>
+          <w:strike/>
+        </w:rPr>
+      </w:pPr>
+      <w:r>
+        <w:rPr>
+          <w:strike/>
+        </w:rPr>
         <w:t xml:space="preserve">20. Inflacja, stopy procentowe i ich wpływ na średnie ceny mieszkań </w:t>
       </w:r>
     </w:p>
@@ -702,8 +1335,14 @@
         <w:tabs>
           <w:tab w:val="left" w:pos="720"/>
         </w:tabs>
-      </w:pPr>
-      <w:r>
+        <w:rPr>
+          <w:strike/>
+        </w:rPr>
+      </w:pPr>
+      <w:r>
+        <w:rPr>
+          <w:strike/>
+        </w:rPr>
         <w:t xml:space="preserve">21. Struktura wiekowa i liczba mieszkańców a wpływ na ceny mieszkań. </w:t>
       </w:r>
     </w:p>
@@ -712,8 +1351,14 @@
         <w:tabs>
           <w:tab w:val="left" w:pos="720"/>
         </w:tabs>
-      </w:pPr>
-      <w:r>
+        <w:rPr>
+          <w:strike/>
+        </w:rPr>
+      </w:pPr>
+      <w:r>
+        <w:rPr>
+          <w:strike/>
+        </w:rPr>
         <w:t xml:space="preserve">22. Koszty zakupu a koszty wynajmu </w:t>
       </w:r>
     </w:p>
@@ -722,9 +1367,14 @@
         <w:tabs>
           <w:tab w:val="left" w:pos="720"/>
         </w:tabs>
-      </w:pPr>
-      <w:r>
-        <w:lastRenderedPageBreak/>
+        <w:rPr>
+          <w:strike/>
+        </w:rPr>
+      </w:pPr>
+      <w:r>
+        <w:rPr>
+          <w:strike/>
+        </w:rPr>
         <w:t xml:space="preserve">23. Które miasta mają największy potencjał wzrostu cen na podstawie przeanalizowanych danych? </w:t>
       </w:r>
     </w:p>
@@ -736,8 +1386,8 @@
       </w:pPr>
     </w:p>
     <w:sectPr>
-      <w:headerReference w:type="default" r:id="rId7"/>
-      <w:footerReference w:type="default" r:id="rId8"/>
+      <w:headerReference w:type="default" r:id="rId8"/>
+      <w:footerReference w:type="default" r:id="rId9"/>
       <w:pgSz w:w="11900" w:h="16840"/>
       <w:pgMar w:top="1417" w:right="1417" w:bottom="1417" w:left="1417" w:header="708" w:footer="708" w:gutter="0"/>
       <w:cols w:space="708"/>
@@ -2712,18 +3362,131 @@
     <w:numStyleLink w:val="Zaimportowanystyl8"/>
   </w:abstractNum>
   <w:abstractNum w:abstractNumId="12" w15:restartNumberingAfterBreak="0">
+    <w:nsid w:val="69C4514F"/>
+    <w:multiLevelType w:val="hybridMultilevel"/>
+    <w:tmpl w:val="FE74478C"/>
+    <w:lvl w:ilvl="0" w:tplc="04150001">
+      <w:start w:val="1"/>
+      <w:numFmt w:val="bullet"/>
+      <w:lvlText w:val=""/>
+      <w:lvlJc w:val="left"/>
+      <w:pPr>
+        <w:ind w:left="720" w:hanging="360"/>
+      </w:pPr>
+      <w:rPr>
+        <w:rFonts w:ascii="Symbol" w:hAnsi="Symbol" w:hint="default"/>
+      </w:rPr>
+    </w:lvl>
+    <w:lvl w:ilvl="1" w:tplc="04150003" w:tentative="1">
+      <w:start w:val="1"/>
+      <w:numFmt w:val="bullet"/>
+      <w:lvlText w:val="o"/>
+      <w:lvlJc w:val="left"/>
+      <w:pPr>
+        <w:ind w:left="1440" w:hanging="360"/>
+      </w:pPr>
+      <w:rPr>
+        <w:rFonts w:ascii="Courier New" w:hAnsi="Courier New" w:cs="Courier New" w:hint="default"/>
+      </w:rPr>
+    </w:lvl>
+    <w:lvl w:ilvl="2" w:tplc="04150005" w:tentative="1">
+      <w:start w:val="1"/>
+      <w:numFmt w:val="bullet"/>
+      <w:lvlText w:val=""/>
+      <w:lvlJc w:val="left"/>
+      <w:pPr>
+        <w:ind w:left="2160" w:hanging="360"/>
+      </w:pPr>
+      <w:rPr>
+        <w:rFonts w:ascii="Wingdings" w:hAnsi="Wingdings" w:hint="default"/>
+      </w:rPr>
+    </w:lvl>
+    <w:lvl w:ilvl="3" w:tplc="04150001" w:tentative="1">
+      <w:start w:val="1"/>
+      <w:numFmt w:val="bullet"/>
+      <w:lvlText w:val=""/>
+      <w:lvlJc w:val="left"/>
+      <w:pPr>
+        <w:ind w:left="2880" w:hanging="360"/>
+      </w:pPr>
+      <w:rPr>
+        <w:rFonts w:ascii="Symbol" w:hAnsi="Symbol" w:hint="default"/>
+      </w:rPr>
+    </w:lvl>
+    <w:lvl w:ilvl="4" w:tplc="04150003" w:tentative="1">
+      <w:start w:val="1"/>
+      <w:numFmt w:val="bullet"/>
+      <w:lvlText w:val="o"/>
+      <w:lvlJc w:val="left"/>
+      <w:pPr>
+        <w:ind w:left="3600" w:hanging="360"/>
+      </w:pPr>
+      <w:rPr>
+        <w:rFonts w:ascii="Courier New" w:hAnsi="Courier New" w:cs="Courier New" w:hint="default"/>
+      </w:rPr>
+    </w:lvl>
+    <w:lvl w:ilvl="5" w:tplc="04150005" w:tentative="1">
+      <w:start w:val="1"/>
+      <w:numFmt w:val="bullet"/>
+      <w:lvlText w:val=""/>
+      <w:lvlJc w:val="left"/>
+      <w:pPr>
+        <w:ind w:left="4320" w:hanging="360"/>
+      </w:pPr>
+      <w:rPr>
+        <w:rFonts w:ascii="Wingdings" w:hAnsi="Wingdings" w:hint="default"/>
+      </w:rPr>
+    </w:lvl>
+    <w:lvl w:ilvl="6" w:tplc="04150001" w:tentative="1">
+      <w:start w:val="1"/>
+      <w:numFmt w:val="bullet"/>
+      <w:lvlText w:val=""/>
+      <w:lvlJc w:val="left"/>
+      <w:pPr>
+        <w:ind w:left="5040" w:hanging="360"/>
+      </w:pPr>
+      <w:rPr>
+        <w:rFonts w:ascii="Symbol" w:hAnsi="Symbol" w:hint="default"/>
+      </w:rPr>
+    </w:lvl>
+    <w:lvl w:ilvl="7" w:tplc="04150003" w:tentative="1">
+      <w:start w:val="1"/>
+      <w:numFmt w:val="bullet"/>
+      <w:lvlText w:val="o"/>
+      <w:lvlJc w:val="left"/>
+      <w:pPr>
+        <w:ind w:left="5760" w:hanging="360"/>
+      </w:pPr>
+      <w:rPr>
+        <w:rFonts w:ascii="Courier New" w:hAnsi="Courier New" w:cs="Courier New" w:hint="default"/>
+      </w:rPr>
+    </w:lvl>
+    <w:lvl w:ilvl="8" w:tplc="04150005" w:tentative="1">
+      <w:start w:val="1"/>
+      <w:numFmt w:val="bullet"/>
+      <w:lvlText w:val=""/>
+      <w:lvlJc w:val="left"/>
+      <w:pPr>
+        <w:ind w:left="6480" w:hanging="360"/>
+      </w:pPr>
+      <w:rPr>
+        <w:rFonts w:ascii="Wingdings" w:hAnsi="Wingdings" w:hint="default"/>
+      </w:rPr>
+    </w:lvl>
+  </w:abstractNum>
+  <w:abstractNum w:abstractNumId="13" w15:restartNumberingAfterBreak="0">
     <w:nsid w:val="6C1E063E"/>
     <w:multiLevelType w:val="hybridMultilevel"/>
     <w:tmpl w:val="A2ECA7F6"/>
     <w:numStyleLink w:val="Zaimportowanystyl4"/>
   </w:abstractNum>
-  <w:abstractNum w:abstractNumId="13" w15:restartNumberingAfterBreak="0">
+  <w:abstractNum w:abstractNumId="14" w15:restartNumberingAfterBreak="0">
     <w:nsid w:val="70121FA9"/>
     <w:multiLevelType w:val="hybridMultilevel"/>
     <w:tmpl w:val="B45EF40E"/>
     <w:numStyleLink w:val="Zaimportowanystyl6"/>
   </w:abstractNum>
-  <w:abstractNum w:abstractNumId="14" w15:restartNumberingAfterBreak="0">
+  <w:abstractNum w:abstractNumId="15" w15:restartNumberingAfterBreak="0">
     <w:nsid w:val="7E1F3963"/>
     <w:multiLevelType w:val="hybridMultilevel"/>
     <w:tmpl w:val="A64E7342"/>
@@ -3029,7 +3792,7 @@
       </w:rPr>
     </w:lvl>
   </w:abstractNum>
-  <w:abstractNum w:abstractNumId="15" w15:restartNumberingAfterBreak="0">
+  <w:abstractNum w:abstractNumId="16" w15:restartNumberingAfterBreak="0">
     <w:nsid w:val="7F412998"/>
     <w:multiLevelType w:val="hybridMultilevel"/>
     <w:tmpl w:val="B45EF40E"/>
@@ -3345,7 +4108,7 @@
     <w:abstractNumId w:val="2"/>
   </w:num>
   <w:num w:numId="3" w16cid:durableId="826943885">
-    <w:abstractNumId w:val="14"/>
+    <w:abstractNumId w:val="15"/>
   </w:num>
   <w:num w:numId="4" w16cid:durableId="1591770603">
     <w:abstractNumId w:val="8"/>
@@ -3360,7 +4123,7 @@
     <w:abstractNumId w:val="9"/>
   </w:num>
   <w:num w:numId="8" w16cid:durableId="519273941">
-    <w:abstractNumId w:val="12"/>
+    <w:abstractNumId w:val="13"/>
   </w:num>
   <w:num w:numId="9" w16cid:durableId="1656639164">
     <w:abstractNumId w:val="6"/>
@@ -3369,10 +4132,10 @@
     <w:abstractNumId w:val="3"/>
   </w:num>
   <w:num w:numId="11" w16cid:durableId="660935754">
-    <w:abstractNumId w:val="15"/>
+    <w:abstractNumId w:val="16"/>
   </w:num>
   <w:num w:numId="12" w16cid:durableId="419258743">
-    <w:abstractNumId w:val="13"/>
+    <w:abstractNumId w:val="14"/>
   </w:num>
   <w:num w:numId="13" w16cid:durableId="247465945">
     <w:abstractNumId w:val="4"/>
@@ -3385,6 +4148,9 @@
   </w:num>
   <w:num w:numId="16" w16cid:durableId="1869368353">
     <w:abstractNumId w:val="11"/>
+  </w:num>
+  <w:num w:numId="17" w16cid:durableId="1705862346">
+    <w:abstractNumId w:val="12"/>
   </w:num>
 </w:numbering>
 </file>
@@ -3933,6 +4699,17 @@
       </w:numPr>
     </w:pPr>
   </w:style>
+  <w:style w:type="paragraph" w:styleId="Akapitzlist">
+    <w:name w:val="List Paragraph"/>
+    <w:basedOn w:val="Normalny"/>
+    <w:uiPriority w:val="34"/>
+    <w:qFormat/>
+    <w:rsid w:val="00300674"/>
+    <w:pPr>
+      <w:ind w:left="720"/>
+      <w:contextualSpacing/>
+    </w:pPr>
+  </w:style>
 </w:styles>
 </file>
 

</xml_diff>

<commit_message>
- aktualizacja i ustalenie kolejnych zadań
</commit_message>
<xml_diff>
--- a/Pomysły do realizacji w ramach projektu.docx
+++ b/Pomysły do realizacji w ramach projektu.docx
@@ -1517,6 +1517,896 @@
         </w:tabs>
       </w:pPr>
     </w:p>
+    <w:p>
+      <w:pPr>
+        <w:tabs>
+          <w:tab w:val="left" w:pos="720"/>
+        </w:tabs>
+      </w:pPr>
+    </w:p>
+    <w:p>
+      <w:pPr>
+        <w:tabs>
+          <w:tab w:val="left" w:pos="720"/>
+        </w:tabs>
+      </w:pPr>
+    </w:p>
+    <w:p>
+      <w:pPr>
+        <w:tabs>
+          <w:tab w:val="left" w:pos="720"/>
+        </w:tabs>
+      </w:pPr>
+    </w:p>
+    <w:p>
+      <w:pPr>
+        <w:tabs>
+          <w:tab w:val="left" w:pos="720"/>
+        </w:tabs>
+      </w:pPr>
+    </w:p>
+    <w:p>
+      <w:pPr>
+        <w:tabs>
+          <w:tab w:val="left" w:pos="720"/>
+        </w:tabs>
+      </w:pPr>
+    </w:p>
+    <w:p>
+      <w:pPr>
+        <w:tabs>
+          <w:tab w:val="left" w:pos="720"/>
+        </w:tabs>
+      </w:pPr>
+    </w:p>
+    <w:p>
+      <w:pPr>
+        <w:tabs>
+          <w:tab w:val="left" w:pos="720"/>
+        </w:tabs>
+      </w:pPr>
+    </w:p>
+    <w:p>
+      <w:pPr>
+        <w:tabs>
+          <w:tab w:val="left" w:pos="720"/>
+        </w:tabs>
+      </w:pPr>
+    </w:p>
+    <w:p>
+      <w:pPr>
+        <w:tabs>
+          <w:tab w:val="left" w:pos="720"/>
+        </w:tabs>
+      </w:pPr>
+    </w:p>
+    <w:p>
+      <w:pPr>
+        <w:tabs>
+          <w:tab w:val="left" w:pos="720"/>
+        </w:tabs>
+      </w:pPr>
+    </w:p>
+    <w:p>
+      <w:pPr>
+        <w:tabs>
+          <w:tab w:val="left" w:pos="720"/>
+        </w:tabs>
+        <w:rPr>
+          <w:b/>
+          <w:bCs/>
+        </w:rPr>
+      </w:pPr>
+      <w:r>
+        <w:rPr>
+          <w:b/>
+          <w:bCs/>
+        </w:rPr>
+        <w:lastRenderedPageBreak/>
+        <w:t xml:space="preserve">1. </w:t>
+      </w:r>
+      <w:r>
+        <w:rPr>
+          <w:b/>
+          <w:bCs/>
+        </w:rPr>
+        <w:t>Wnioskowanie statystyczne:</w:t>
+      </w:r>
+    </w:p>
+    <w:p>
+      <w:pPr>
+        <w:tabs>
+          <w:tab w:val="left" w:pos="720"/>
+        </w:tabs>
+        <w:rPr>
+          <w:b/>
+          <w:bCs/>
+        </w:rPr>
+      </w:pPr>
+      <w:r>
+        <w:rPr>
+          <w:b/>
+          <w:bCs/>
+        </w:rPr>
+        <w:t>a. Testy hipotez</w:t>
+      </w:r>
+    </w:p>
+    <w:p>
+      <w:pPr>
+        <w:numPr>
+          <w:ilvl w:val="0"/>
+          <w:numId w:val="19"/>
+        </w:numPr>
+        <w:tabs>
+          <w:tab w:val="left" w:pos="720"/>
+        </w:tabs>
+      </w:pPr>
+      <w:r>
+        <w:rPr>
+          <w:b/>
+          <w:bCs/>
+        </w:rPr>
+        <w:t>Porównanie średnich cen mieszkań:</w:t>
+      </w:r>
+    </w:p>
+    <w:p>
+      <w:pPr>
+        <w:numPr>
+          <w:ilvl w:val="1"/>
+          <w:numId w:val="19"/>
+        </w:numPr>
+        <w:tabs>
+          <w:tab w:val="left" w:pos="720"/>
+        </w:tabs>
+      </w:pPr>
+      <w:r>
+        <w:rPr>
+          <w:b/>
+          <w:bCs/>
+        </w:rPr>
+        <w:t>Test t-Studenta</w:t>
+      </w:r>
+      <w:r>
+        <w:t>: Porównanie średnich cen mieszkań z balkonem i bez balkonu, z windą i bez windy, itp.</w:t>
+      </w:r>
+    </w:p>
+    <w:p>
+      <w:pPr>
+        <w:numPr>
+          <w:ilvl w:val="1"/>
+          <w:numId w:val="19"/>
+        </w:numPr>
+        <w:tabs>
+          <w:tab w:val="left" w:pos="720"/>
+        </w:tabs>
+      </w:pPr>
+      <w:r>
+        <w:rPr>
+          <w:b/>
+          <w:bCs/>
+        </w:rPr>
+        <w:t>ANOVA</w:t>
+      </w:r>
+      <w:r>
+        <w:t>: Porównanie średnich cen w różnych miastach (np. Warszawa vs Kraków vs Gdańsk)</w:t>
+      </w:r>
+    </w:p>
+    <w:p>
+      <w:pPr>
+        <w:numPr>
+          <w:ilvl w:val="0"/>
+          <w:numId w:val="19"/>
+        </w:numPr>
+        <w:tabs>
+          <w:tab w:val="left" w:pos="720"/>
+        </w:tabs>
+      </w:pPr>
+      <w:r>
+        <w:rPr>
+          <w:b/>
+          <w:bCs/>
+        </w:rPr>
+        <w:t>Wpływ udogodnień na cenę:</w:t>
+      </w:r>
+    </w:p>
+    <w:p>
+      <w:pPr>
+        <w:numPr>
+          <w:ilvl w:val="1"/>
+          <w:numId w:val="19"/>
+        </w:numPr>
+        <w:tabs>
+          <w:tab w:val="left" w:pos="720"/>
+        </w:tabs>
+      </w:pPr>
+      <w:r>
+        <w:t>Test dla proporcji (dla zmiennych binarnych, np. czy mieszkania z parkingiem są droższe od mieszkań bez parkingu?).</w:t>
+      </w:r>
+    </w:p>
+    <w:p>
+      <w:pPr>
+        <w:tabs>
+          <w:tab w:val="left" w:pos="720"/>
+        </w:tabs>
+        <w:rPr>
+          <w:b/>
+          <w:bCs/>
+        </w:rPr>
+      </w:pPr>
+      <w:r>
+        <w:rPr>
+          <w:b/>
+          <w:bCs/>
+        </w:rPr>
+        <w:t>b. Analiza korelacji</w:t>
+      </w:r>
+    </w:p>
+    <w:p>
+      <w:pPr>
+        <w:numPr>
+          <w:ilvl w:val="0"/>
+          <w:numId w:val="20"/>
+        </w:numPr>
+        <w:tabs>
+          <w:tab w:val="left" w:pos="720"/>
+        </w:tabs>
+      </w:pPr>
+      <w:r>
+        <w:t>Korelacja między zmiennymi ilościowymi, np.:</w:t>
+      </w:r>
+    </w:p>
+    <w:p>
+      <w:pPr>
+        <w:numPr>
+          <w:ilvl w:val="1"/>
+          <w:numId w:val="20"/>
+        </w:numPr>
+        <w:tabs>
+          <w:tab w:val="left" w:pos="720"/>
+        </w:tabs>
+      </w:pPr>
+      <w:r>
+        <w:t>Powierzchnia mieszkania (</w:t>
+      </w:r>
+      <w:proofErr w:type="spellStart"/>
+      <w:r>
+        <w:t>squareMeters</w:t>
+      </w:r>
+      <w:proofErr w:type="spellEnd"/>
+      <w:r>
+        <w:t>) vs cena (</w:t>
+      </w:r>
+      <w:proofErr w:type="spellStart"/>
+      <w:r>
+        <w:t>price</w:t>
+      </w:r>
+      <w:proofErr w:type="spellEnd"/>
+      <w:r>
+        <w:t>).</w:t>
+      </w:r>
+    </w:p>
+    <w:p>
+      <w:pPr>
+        <w:numPr>
+          <w:ilvl w:val="1"/>
+          <w:numId w:val="20"/>
+        </w:numPr>
+        <w:tabs>
+          <w:tab w:val="left" w:pos="720"/>
+        </w:tabs>
+      </w:pPr>
+      <w:r>
+        <w:t>Odległość od centrum (</w:t>
+      </w:r>
+      <w:proofErr w:type="spellStart"/>
+      <w:r>
+        <w:t>centreDistance</w:t>
+      </w:r>
+      <w:proofErr w:type="spellEnd"/>
+      <w:r>
+        <w:t>) vs cena (</w:t>
+      </w:r>
+      <w:proofErr w:type="spellStart"/>
+      <w:r>
+        <w:t>price</w:t>
+      </w:r>
+      <w:proofErr w:type="spellEnd"/>
+      <w:r>
+        <w:t>).</w:t>
+      </w:r>
+    </w:p>
+    <w:p>
+      <w:pPr>
+        <w:numPr>
+          <w:ilvl w:val="1"/>
+          <w:numId w:val="20"/>
+        </w:numPr>
+        <w:tabs>
+          <w:tab w:val="left" w:pos="720"/>
+        </w:tabs>
+      </w:pPr>
+      <w:r>
+        <w:t>Liczba pokoi (</w:t>
+      </w:r>
+      <w:proofErr w:type="spellStart"/>
+      <w:r>
+        <w:t>rooms</w:t>
+      </w:r>
+      <w:proofErr w:type="spellEnd"/>
+      <w:r>
+        <w:t>) vs cena (</w:t>
+      </w:r>
+      <w:proofErr w:type="spellStart"/>
+      <w:r>
+        <w:t>price</w:t>
+      </w:r>
+      <w:proofErr w:type="spellEnd"/>
+      <w:r>
+        <w:t>).</w:t>
+      </w:r>
+    </w:p>
+    <w:p>
+      <w:pPr>
+        <w:numPr>
+          <w:ilvl w:val="1"/>
+          <w:numId w:val="20"/>
+        </w:numPr>
+        <w:tabs>
+          <w:tab w:val="left" w:pos="720"/>
+        </w:tabs>
+      </w:pPr>
+      <w:r>
+        <w:t>Rok budowy (</w:t>
+      </w:r>
+      <w:proofErr w:type="spellStart"/>
+      <w:r>
+        <w:t>buildYear</w:t>
+      </w:r>
+      <w:proofErr w:type="spellEnd"/>
+      <w:r>
+        <w:t>) vs cena (</w:t>
+      </w:r>
+      <w:proofErr w:type="spellStart"/>
+      <w:r>
+        <w:t>price</w:t>
+      </w:r>
+      <w:proofErr w:type="spellEnd"/>
+      <w:r>
+        <w:t>).</w:t>
+      </w:r>
+    </w:p>
+    <w:p>
+      <w:pPr>
+        <w:numPr>
+          <w:ilvl w:val="0"/>
+          <w:numId w:val="20"/>
+        </w:numPr>
+        <w:tabs>
+          <w:tab w:val="left" w:pos="720"/>
+        </w:tabs>
+      </w:pPr>
+      <w:r>
+        <w:t>Test korelacji Pearsona (sprawdzamy czy jest statystycznie związek między zmiennymi)</w:t>
+      </w:r>
+    </w:p>
+    <w:p>
+      <w:pPr>
+        <w:tabs>
+          <w:tab w:val="left" w:pos="720"/>
+        </w:tabs>
+        <w:rPr>
+          <w:b/>
+          <w:bCs/>
+        </w:rPr>
+      </w:pPr>
+      <w:r>
+        <w:rPr>
+          <w:b/>
+          <w:bCs/>
+        </w:rPr>
+        <w:t>c. Testy zależności</w:t>
+      </w:r>
+    </w:p>
+    <w:p>
+      <w:pPr>
+        <w:numPr>
+          <w:ilvl w:val="0"/>
+          <w:numId w:val="21"/>
+        </w:numPr>
+        <w:tabs>
+          <w:tab w:val="left" w:pos="720"/>
+        </w:tabs>
+      </w:pPr>
+      <w:r>
+        <w:rPr>
+          <w:b/>
+          <w:bCs/>
+        </w:rPr>
+        <w:t>Chi-kwadrat</w:t>
+      </w:r>
+      <w:r>
+        <w:t>: Test zależności między zmiennymi jakościowymi, np. czy obecność parkingu zależy od lokalizacji (miasta).</w:t>
+      </w:r>
+    </w:p>
+    <w:p>
+      <w:pPr>
+        <w:numPr>
+          <w:ilvl w:val="0"/>
+          <w:numId w:val="21"/>
+        </w:numPr>
+        <w:tabs>
+          <w:tab w:val="left" w:pos="720"/>
+        </w:tabs>
+      </w:pPr>
+      <w:proofErr w:type="spellStart"/>
+      <w:r>
+        <w:rPr>
+          <w:b/>
+          <w:bCs/>
+        </w:rPr>
+        <w:t>Logit</w:t>
+      </w:r>
+      <w:proofErr w:type="spellEnd"/>
+      <w:r>
+        <w:rPr>
+          <w:b/>
+          <w:bCs/>
+        </w:rPr>
+        <w:t>/</w:t>
+      </w:r>
+      <w:proofErr w:type="spellStart"/>
+      <w:r>
+        <w:rPr>
+          <w:b/>
+          <w:bCs/>
+        </w:rPr>
+        <w:t>Probit</w:t>
+      </w:r>
+      <w:proofErr w:type="spellEnd"/>
+      <w:r>
+        <w:t>: Modelowanie wpływu cech binarnych (np. obecności windy) na prawdopodobieństwo, że mieszkanie osiągnie określoną cenę.</w:t>
+      </w:r>
+    </w:p>
+    <w:p>
+      <w:pPr>
+        <w:tabs>
+          <w:tab w:val="left" w:pos="720"/>
+        </w:tabs>
+        <w:rPr>
+          <w:b/>
+          <w:bCs/>
+        </w:rPr>
+      </w:pPr>
+      <w:r>
+        <w:rPr>
+          <w:b/>
+          <w:bCs/>
+        </w:rPr>
+        <w:t xml:space="preserve">2. </w:t>
+      </w:r>
+      <w:r>
+        <w:rPr>
+          <w:b/>
+          <w:bCs/>
+        </w:rPr>
+        <w:t>Modelowanie statystyczne:</w:t>
+      </w:r>
+    </w:p>
+    <w:p>
+      <w:pPr>
+        <w:tabs>
+          <w:tab w:val="left" w:pos="720"/>
+        </w:tabs>
+        <w:rPr>
+          <w:b/>
+          <w:bCs/>
+        </w:rPr>
+      </w:pPr>
+      <w:r>
+        <w:rPr>
+          <w:b/>
+          <w:bCs/>
+        </w:rPr>
+        <w:t>a. Regresja liniowa</w:t>
+      </w:r>
+    </w:p>
+    <w:p>
+      <w:pPr>
+        <w:numPr>
+          <w:ilvl w:val="0"/>
+          <w:numId w:val="22"/>
+        </w:numPr>
+        <w:tabs>
+          <w:tab w:val="left" w:pos="720"/>
+        </w:tabs>
+      </w:pPr>
+      <w:r>
+        <w:t>Analiza wpływu cech mieszkania (powierzchnia, liczba pokoi, obecność windy, parkingu, itd.) na cenę (</w:t>
+      </w:r>
+      <w:proofErr w:type="spellStart"/>
+      <w:r>
+        <w:t>price</w:t>
+      </w:r>
+      <w:proofErr w:type="spellEnd"/>
+      <w:r>
+        <w:t>).</w:t>
+      </w:r>
+    </w:p>
+    <w:p>
+      <w:pPr>
+        <w:numPr>
+          <w:ilvl w:val="0"/>
+          <w:numId w:val="22"/>
+        </w:numPr>
+        <w:tabs>
+          <w:tab w:val="left" w:pos="720"/>
+        </w:tabs>
+        <w:rPr>
+          <w:lang w:val="en-GB"/>
+        </w:rPr>
+      </w:pPr>
+      <w:r>
+        <w:rPr>
+          <w:lang w:val="en-GB"/>
+        </w:rPr>
+        <w:t xml:space="preserve">Model: </w:t>
+      </w:r>
+      <w:r>
+        <w:rPr>
+          <w:lang w:val="en-GB"/>
+        </w:rPr>
+        <w:t xml:space="preserve">B0 + B1 * </w:t>
+      </w:r>
+      <w:proofErr w:type="spellStart"/>
+      <w:r>
+        <w:rPr>
+          <w:lang w:val="en-GB"/>
+        </w:rPr>
+        <w:t>square_m</w:t>
+      </w:r>
+      <w:r>
+        <w:rPr>
+          <w:lang w:val="en-GB"/>
+        </w:rPr>
+        <w:t>eters</w:t>
+      </w:r>
+      <w:proofErr w:type="spellEnd"/>
+      <w:r>
+        <w:rPr>
+          <w:lang w:val="en-GB"/>
+        </w:rPr>
+        <w:t xml:space="preserve"> + B2 * rooms + … + C</w:t>
+      </w:r>
+    </w:p>
+    <w:p>
+      <w:pPr>
+        <w:tabs>
+          <w:tab w:val="left" w:pos="720"/>
+        </w:tabs>
+        <w:rPr>
+          <w:b/>
+          <w:bCs/>
+        </w:rPr>
+      </w:pPr>
+      <w:r>
+        <w:rPr>
+          <w:b/>
+          <w:bCs/>
+        </w:rPr>
+        <w:t>b. Regresja wielomianowa</w:t>
+      </w:r>
+    </w:p>
+    <w:p>
+      <w:pPr>
+        <w:numPr>
+          <w:ilvl w:val="0"/>
+          <w:numId w:val="23"/>
+        </w:numPr>
+        <w:tabs>
+          <w:tab w:val="left" w:pos="720"/>
+        </w:tabs>
+      </w:pPr>
+      <w:r>
+        <w:t>Rozszerzenie regresji liniowej o nieliniowe zależności (np. wpływ odległości od centrum na cenę, gdzie zależność może nie być liniowa).</w:t>
+      </w:r>
+    </w:p>
+    <w:p>
+      <w:pPr>
+        <w:tabs>
+          <w:tab w:val="left" w:pos="720"/>
+        </w:tabs>
+        <w:rPr>
+          <w:b/>
+          <w:bCs/>
+        </w:rPr>
+      </w:pPr>
+      <w:r>
+        <w:rPr>
+          <w:b/>
+          <w:bCs/>
+        </w:rPr>
+        <w:t>c. Regresja logistyczna</w:t>
+      </w:r>
+    </w:p>
+    <w:p>
+      <w:pPr>
+        <w:numPr>
+          <w:ilvl w:val="0"/>
+          <w:numId w:val="24"/>
+        </w:numPr>
+        <w:tabs>
+          <w:tab w:val="left" w:pos="720"/>
+        </w:tabs>
+      </w:pPr>
+      <w:r>
+        <w:t>Modelowanie prawdopodobieństwa wystąpienia określonego zdarzenia, np. czy mieszkanie z określonymi cechami kosztuje powyżej mediany cen.</w:t>
+      </w:r>
+    </w:p>
+    <w:p>
+      <w:pPr>
+        <w:tabs>
+          <w:tab w:val="left" w:pos="720"/>
+        </w:tabs>
+      </w:pPr>
+    </w:p>
+    <w:p>
+      <w:pPr>
+        <w:tabs>
+          <w:tab w:val="left" w:pos="720"/>
+        </w:tabs>
+      </w:pPr>
+    </w:p>
+    <w:p>
+      <w:pPr>
+        <w:tabs>
+          <w:tab w:val="left" w:pos="720"/>
+        </w:tabs>
+        <w:rPr>
+          <w:b/>
+          <w:bCs/>
+        </w:rPr>
+      </w:pPr>
+      <w:r>
+        <w:rPr>
+          <w:b/>
+          <w:bCs/>
+        </w:rPr>
+        <w:t>3. Klasyfikacja i segmentacja:</w:t>
+      </w:r>
+    </w:p>
+    <w:p>
+      <w:pPr>
+        <w:tabs>
+          <w:tab w:val="left" w:pos="720"/>
+        </w:tabs>
+        <w:rPr>
+          <w:b/>
+          <w:bCs/>
+        </w:rPr>
+      </w:pPr>
+      <w:r>
+        <w:rPr>
+          <w:b/>
+          <w:bCs/>
+        </w:rPr>
+        <w:t>a. Analiza skupień (k-</w:t>
+      </w:r>
+      <w:proofErr w:type="spellStart"/>
+      <w:r>
+        <w:rPr>
+          <w:b/>
+          <w:bCs/>
+        </w:rPr>
+        <w:t>means</w:t>
+      </w:r>
+      <w:proofErr w:type="spellEnd"/>
+      <w:r>
+        <w:rPr>
+          <w:b/>
+          <w:bCs/>
+        </w:rPr>
+        <w:t>, hierarchiczna)</w:t>
+      </w:r>
+    </w:p>
+    <w:p>
+      <w:pPr>
+        <w:numPr>
+          <w:ilvl w:val="0"/>
+          <w:numId w:val="25"/>
+        </w:numPr>
+        <w:tabs>
+          <w:tab w:val="left" w:pos="720"/>
+        </w:tabs>
+      </w:pPr>
+      <w:r>
+        <w:t>Grupowanie mieszkań na podstawie cech takich jak cena, lokalizacja, powierzchnia, rok budowy.</w:t>
+      </w:r>
+    </w:p>
+    <w:p>
+      <w:pPr>
+        <w:tabs>
+          <w:tab w:val="left" w:pos="720"/>
+        </w:tabs>
+        <w:rPr>
+          <w:b/>
+          <w:bCs/>
+        </w:rPr>
+      </w:pPr>
+      <w:r>
+        <w:rPr>
+          <w:b/>
+          <w:bCs/>
+        </w:rPr>
+        <w:t>b. Analiza dyskryminacyjna</w:t>
+      </w:r>
+    </w:p>
+    <w:p>
+      <w:pPr>
+        <w:numPr>
+          <w:ilvl w:val="0"/>
+          <w:numId w:val="26"/>
+        </w:numPr>
+        <w:tabs>
+          <w:tab w:val="left" w:pos="720"/>
+        </w:tabs>
+      </w:pPr>
+      <w:r>
+        <w:t>Klasyfikacja mieszkań w kategorie na podstawie ich cech (np. tanie, średnie, drogie).</w:t>
+      </w:r>
+    </w:p>
+    <w:p>
+      <w:pPr>
+        <w:tabs>
+          <w:tab w:val="left" w:pos="720"/>
+        </w:tabs>
+        <w:rPr>
+          <w:b/>
+          <w:bCs/>
+        </w:rPr>
+      </w:pPr>
+      <w:r>
+        <w:rPr>
+          <w:b/>
+          <w:bCs/>
+        </w:rPr>
+        <w:t>3</w:t>
+      </w:r>
+      <w:r>
+        <w:rPr>
+          <w:b/>
+          <w:bCs/>
+        </w:rPr>
+        <w:t>. Testy jakości modelu:</w:t>
+      </w:r>
+    </w:p>
+    <w:p>
+      <w:pPr>
+        <w:numPr>
+          <w:ilvl w:val="0"/>
+          <w:numId w:val="27"/>
+        </w:numPr>
+        <w:tabs>
+          <w:tab w:val="left" w:pos="720"/>
+        </w:tabs>
+      </w:pPr>
+      <w:r>
+        <w:rPr>
+          <w:b/>
+          <w:bCs/>
+        </w:rPr>
+        <w:t>AIC/BIC</w:t>
+      </w:r>
+      <w:r>
+        <w:rPr>
+          <w:b/>
+          <w:bCs/>
+        </w:rPr>
+        <w:t>/AICC</w:t>
+      </w:r>
+      <w:r>
+        <w:rPr>
+          <w:b/>
+          <w:bCs/>
+        </w:rPr>
+        <w:t>:</w:t>
+      </w:r>
+      <w:r>
+        <w:t xml:space="preserve"> Ocena dopasowania modeli regresji.</w:t>
+      </w:r>
+    </w:p>
+    <w:p>
+      <w:pPr>
+        <w:numPr>
+          <w:ilvl w:val="0"/>
+          <w:numId w:val="27"/>
+        </w:numPr>
+        <w:tabs>
+          <w:tab w:val="left" w:pos="720"/>
+        </w:tabs>
+      </w:pPr>
+      <w:r>
+        <w:rPr>
+          <w:b/>
+          <w:bCs/>
+        </w:rPr>
+        <w:t>R²:</w:t>
+      </w:r>
+      <w:r>
+        <w:t xml:space="preserve"> Ocena jakości wyjaśnienia zmienności przez modele regresyjne.</w:t>
+      </w:r>
+    </w:p>
+    <w:p>
+      <w:pPr>
+        <w:tabs>
+          <w:tab w:val="left" w:pos="720"/>
+        </w:tabs>
+        <w:rPr>
+          <w:b/>
+          <w:bCs/>
+        </w:rPr>
+      </w:pPr>
+      <w:r>
+        <w:rPr>
+          <w:b/>
+          <w:bCs/>
+        </w:rPr>
+        <w:t xml:space="preserve">4. Test </w:t>
+      </w:r>
+      <w:proofErr w:type="spellStart"/>
+      <w:r>
+        <w:rPr>
+          <w:b/>
+          <w:bCs/>
+        </w:rPr>
+        <w:t>Shapiro</w:t>
+      </w:r>
+      <w:proofErr w:type="spellEnd"/>
+      <w:r>
+        <w:rPr>
+          <w:b/>
+          <w:bCs/>
+        </w:rPr>
+        <w:t xml:space="preserve"> – Wilka</w:t>
+      </w:r>
+    </w:p>
+    <w:p>
+      <w:pPr>
+        <w:tabs>
+          <w:tab w:val="left" w:pos="720"/>
+        </w:tabs>
+      </w:pPr>
+      <w:r>
+        <w:t>Sprawdzić czy dane mają rozkład normalny (do naszych histogramów)</w:t>
+      </w:r>
+    </w:p>
+    <w:p>
+      <w:pPr>
+        <w:tabs>
+          <w:tab w:val="left" w:pos="720"/>
+        </w:tabs>
+      </w:pPr>
+    </w:p>
+    <w:p>
+      <w:pPr>
+        <w:tabs>
+          <w:tab w:val="left" w:pos="720"/>
+        </w:tabs>
+      </w:pPr>
+    </w:p>
+    <w:p>
+      <w:pPr>
+        <w:tabs>
+          <w:tab w:val="left" w:pos="720"/>
+        </w:tabs>
+      </w:pPr>
+    </w:p>
+    <w:p>
+      <w:pPr>
+        <w:tabs>
+          <w:tab w:val="left" w:pos="720"/>
+        </w:tabs>
+      </w:pPr>
+    </w:p>
     <w:sectPr>
       <w:pgSz w:w="11900" w:h="16840"/>
       <w:pgMar w:top="1417" w:right="1417" w:bottom="1417" w:left="1417" w:header="708" w:footer="708" w:gutter="0"/>
@@ -1585,6 +2475,155 @@
     <w:numStyleLink w:val="Zaimportowanystyl3"/>
   </w:abstractNum>
   <w:abstractNum w:abstractNumId="1" w15:restartNumberingAfterBreak="0">
+    <w:nsid w:val="0DF1082B"/>
+    <w:multiLevelType w:val="multilevel"/>
+    <w:tmpl w:val="38EACEE4"/>
+    <w:lvl w:ilvl="0">
+      <w:start w:val="1"/>
+      <w:numFmt w:val="bullet"/>
+      <w:lvlText w:val=""/>
+      <w:lvlJc w:val="left"/>
+      <w:pPr>
+        <w:tabs>
+          <w:tab w:val="num" w:pos="720"/>
+        </w:tabs>
+        <w:ind w:left="720" w:hanging="360"/>
+      </w:pPr>
+      <w:rPr>
+        <w:rFonts w:ascii="Symbol" w:hAnsi="Symbol" w:hint="default"/>
+        <w:sz w:val="20"/>
+      </w:rPr>
+    </w:lvl>
+    <w:lvl w:ilvl="1" w:tentative="1">
+      <w:start w:val="1"/>
+      <w:numFmt w:val="bullet"/>
+      <w:lvlText w:val="o"/>
+      <w:lvlJc w:val="left"/>
+      <w:pPr>
+        <w:tabs>
+          <w:tab w:val="num" w:pos="1440"/>
+        </w:tabs>
+        <w:ind w:left="1440" w:hanging="360"/>
+      </w:pPr>
+      <w:rPr>
+        <w:rFonts w:ascii="Courier New" w:hAnsi="Courier New" w:hint="default"/>
+        <w:sz w:val="20"/>
+      </w:rPr>
+    </w:lvl>
+    <w:lvl w:ilvl="2" w:tentative="1">
+      <w:start w:val="1"/>
+      <w:numFmt w:val="bullet"/>
+      <w:lvlText w:val=""/>
+      <w:lvlJc w:val="left"/>
+      <w:pPr>
+        <w:tabs>
+          <w:tab w:val="num" w:pos="2160"/>
+        </w:tabs>
+        <w:ind w:left="2160" w:hanging="360"/>
+      </w:pPr>
+      <w:rPr>
+        <w:rFonts w:ascii="Wingdings" w:hAnsi="Wingdings" w:hint="default"/>
+        <w:sz w:val="20"/>
+      </w:rPr>
+    </w:lvl>
+    <w:lvl w:ilvl="3" w:tentative="1">
+      <w:start w:val="1"/>
+      <w:numFmt w:val="bullet"/>
+      <w:lvlText w:val=""/>
+      <w:lvlJc w:val="left"/>
+      <w:pPr>
+        <w:tabs>
+          <w:tab w:val="num" w:pos="2880"/>
+        </w:tabs>
+        <w:ind w:left="2880" w:hanging="360"/>
+      </w:pPr>
+      <w:rPr>
+        <w:rFonts w:ascii="Wingdings" w:hAnsi="Wingdings" w:hint="default"/>
+        <w:sz w:val="20"/>
+      </w:rPr>
+    </w:lvl>
+    <w:lvl w:ilvl="4" w:tentative="1">
+      <w:start w:val="1"/>
+      <w:numFmt w:val="bullet"/>
+      <w:lvlText w:val=""/>
+      <w:lvlJc w:val="left"/>
+      <w:pPr>
+        <w:tabs>
+          <w:tab w:val="num" w:pos="3600"/>
+        </w:tabs>
+        <w:ind w:left="3600" w:hanging="360"/>
+      </w:pPr>
+      <w:rPr>
+        <w:rFonts w:ascii="Wingdings" w:hAnsi="Wingdings" w:hint="default"/>
+        <w:sz w:val="20"/>
+      </w:rPr>
+    </w:lvl>
+    <w:lvl w:ilvl="5" w:tentative="1">
+      <w:start w:val="1"/>
+      <w:numFmt w:val="bullet"/>
+      <w:lvlText w:val=""/>
+      <w:lvlJc w:val="left"/>
+      <w:pPr>
+        <w:tabs>
+          <w:tab w:val="num" w:pos="4320"/>
+        </w:tabs>
+        <w:ind w:left="4320" w:hanging="360"/>
+      </w:pPr>
+      <w:rPr>
+        <w:rFonts w:ascii="Wingdings" w:hAnsi="Wingdings" w:hint="default"/>
+        <w:sz w:val="20"/>
+      </w:rPr>
+    </w:lvl>
+    <w:lvl w:ilvl="6" w:tentative="1">
+      <w:start w:val="1"/>
+      <w:numFmt w:val="bullet"/>
+      <w:lvlText w:val=""/>
+      <w:lvlJc w:val="left"/>
+      <w:pPr>
+        <w:tabs>
+          <w:tab w:val="num" w:pos="5040"/>
+        </w:tabs>
+        <w:ind w:left="5040" w:hanging="360"/>
+      </w:pPr>
+      <w:rPr>
+        <w:rFonts w:ascii="Wingdings" w:hAnsi="Wingdings" w:hint="default"/>
+        <w:sz w:val="20"/>
+      </w:rPr>
+    </w:lvl>
+    <w:lvl w:ilvl="7" w:tentative="1">
+      <w:start w:val="1"/>
+      <w:numFmt w:val="bullet"/>
+      <w:lvlText w:val=""/>
+      <w:lvlJc w:val="left"/>
+      <w:pPr>
+        <w:tabs>
+          <w:tab w:val="num" w:pos="5760"/>
+        </w:tabs>
+        <w:ind w:left="5760" w:hanging="360"/>
+      </w:pPr>
+      <w:rPr>
+        <w:rFonts w:ascii="Wingdings" w:hAnsi="Wingdings" w:hint="default"/>
+        <w:sz w:val="20"/>
+      </w:rPr>
+    </w:lvl>
+    <w:lvl w:ilvl="8" w:tentative="1">
+      <w:start w:val="1"/>
+      <w:numFmt w:val="bullet"/>
+      <w:lvlText w:val=""/>
+      <w:lvlJc w:val="left"/>
+      <w:pPr>
+        <w:tabs>
+          <w:tab w:val="num" w:pos="6480"/>
+        </w:tabs>
+        <w:ind w:left="6480" w:hanging="360"/>
+      </w:pPr>
+      <w:rPr>
+        <w:rFonts w:ascii="Wingdings" w:hAnsi="Wingdings" w:hint="default"/>
+        <w:sz w:val="20"/>
+      </w:rPr>
+    </w:lvl>
+  </w:abstractNum>
+  <w:abstractNum w:abstractNumId="2" w15:restartNumberingAfterBreak="0">
     <w:nsid w:val="11E70A93"/>
     <w:multiLevelType w:val="hybridMultilevel"/>
     <w:tmpl w:val="DAF815BC"/>
@@ -1893,19 +2932,615 @@
       </w:rPr>
     </w:lvl>
   </w:abstractNum>
-  <w:abstractNum w:abstractNumId="2" w15:restartNumberingAfterBreak="0">
+  <w:abstractNum w:abstractNumId="3" w15:restartNumberingAfterBreak="0">
     <w:nsid w:val="15A64702"/>
     <w:multiLevelType w:val="hybridMultilevel"/>
     <w:tmpl w:val="DAF815BC"/>
     <w:numStyleLink w:val="Zaimportowanystyl1"/>
   </w:abstractNum>
-  <w:abstractNum w:abstractNumId="3" w15:restartNumberingAfterBreak="0">
+  <w:abstractNum w:abstractNumId="4" w15:restartNumberingAfterBreak="0">
+    <w:nsid w:val="17D2103A"/>
+    <w:multiLevelType w:val="multilevel"/>
+    <w:tmpl w:val="7966AEAA"/>
+    <w:lvl w:ilvl="0">
+      <w:start w:val="1"/>
+      <w:numFmt w:val="bullet"/>
+      <w:lvlText w:val=""/>
+      <w:lvlJc w:val="left"/>
+      <w:pPr>
+        <w:tabs>
+          <w:tab w:val="num" w:pos="720"/>
+        </w:tabs>
+        <w:ind w:left="720" w:hanging="360"/>
+      </w:pPr>
+      <w:rPr>
+        <w:rFonts w:ascii="Symbol" w:hAnsi="Symbol" w:hint="default"/>
+        <w:sz w:val="20"/>
+      </w:rPr>
+    </w:lvl>
+    <w:lvl w:ilvl="1">
+      <w:start w:val="1"/>
+      <w:numFmt w:val="bullet"/>
+      <w:lvlText w:val="o"/>
+      <w:lvlJc w:val="left"/>
+      <w:pPr>
+        <w:tabs>
+          <w:tab w:val="num" w:pos="1440"/>
+        </w:tabs>
+        <w:ind w:left="1440" w:hanging="360"/>
+      </w:pPr>
+      <w:rPr>
+        <w:rFonts w:ascii="Courier New" w:hAnsi="Courier New" w:hint="default"/>
+        <w:sz w:val="20"/>
+      </w:rPr>
+    </w:lvl>
+    <w:lvl w:ilvl="2" w:tentative="1">
+      <w:start w:val="1"/>
+      <w:numFmt w:val="bullet"/>
+      <w:lvlText w:val=""/>
+      <w:lvlJc w:val="left"/>
+      <w:pPr>
+        <w:tabs>
+          <w:tab w:val="num" w:pos="2160"/>
+        </w:tabs>
+        <w:ind w:left="2160" w:hanging="360"/>
+      </w:pPr>
+      <w:rPr>
+        <w:rFonts w:ascii="Wingdings" w:hAnsi="Wingdings" w:hint="default"/>
+        <w:sz w:val="20"/>
+      </w:rPr>
+    </w:lvl>
+    <w:lvl w:ilvl="3" w:tentative="1">
+      <w:start w:val="1"/>
+      <w:numFmt w:val="bullet"/>
+      <w:lvlText w:val=""/>
+      <w:lvlJc w:val="left"/>
+      <w:pPr>
+        <w:tabs>
+          <w:tab w:val="num" w:pos="2880"/>
+        </w:tabs>
+        <w:ind w:left="2880" w:hanging="360"/>
+      </w:pPr>
+      <w:rPr>
+        <w:rFonts w:ascii="Wingdings" w:hAnsi="Wingdings" w:hint="default"/>
+        <w:sz w:val="20"/>
+      </w:rPr>
+    </w:lvl>
+    <w:lvl w:ilvl="4" w:tentative="1">
+      <w:start w:val="1"/>
+      <w:numFmt w:val="bullet"/>
+      <w:lvlText w:val=""/>
+      <w:lvlJc w:val="left"/>
+      <w:pPr>
+        <w:tabs>
+          <w:tab w:val="num" w:pos="3600"/>
+        </w:tabs>
+        <w:ind w:left="3600" w:hanging="360"/>
+      </w:pPr>
+      <w:rPr>
+        <w:rFonts w:ascii="Wingdings" w:hAnsi="Wingdings" w:hint="default"/>
+        <w:sz w:val="20"/>
+      </w:rPr>
+    </w:lvl>
+    <w:lvl w:ilvl="5" w:tentative="1">
+      <w:start w:val="1"/>
+      <w:numFmt w:val="bullet"/>
+      <w:lvlText w:val=""/>
+      <w:lvlJc w:val="left"/>
+      <w:pPr>
+        <w:tabs>
+          <w:tab w:val="num" w:pos="4320"/>
+        </w:tabs>
+        <w:ind w:left="4320" w:hanging="360"/>
+      </w:pPr>
+      <w:rPr>
+        <w:rFonts w:ascii="Wingdings" w:hAnsi="Wingdings" w:hint="default"/>
+        <w:sz w:val="20"/>
+      </w:rPr>
+    </w:lvl>
+    <w:lvl w:ilvl="6" w:tentative="1">
+      <w:start w:val="1"/>
+      <w:numFmt w:val="bullet"/>
+      <w:lvlText w:val=""/>
+      <w:lvlJc w:val="left"/>
+      <w:pPr>
+        <w:tabs>
+          <w:tab w:val="num" w:pos="5040"/>
+        </w:tabs>
+        <w:ind w:left="5040" w:hanging="360"/>
+      </w:pPr>
+      <w:rPr>
+        <w:rFonts w:ascii="Wingdings" w:hAnsi="Wingdings" w:hint="default"/>
+        <w:sz w:val="20"/>
+      </w:rPr>
+    </w:lvl>
+    <w:lvl w:ilvl="7" w:tentative="1">
+      <w:start w:val="1"/>
+      <w:numFmt w:val="bullet"/>
+      <w:lvlText w:val=""/>
+      <w:lvlJc w:val="left"/>
+      <w:pPr>
+        <w:tabs>
+          <w:tab w:val="num" w:pos="5760"/>
+        </w:tabs>
+        <w:ind w:left="5760" w:hanging="360"/>
+      </w:pPr>
+      <w:rPr>
+        <w:rFonts w:ascii="Wingdings" w:hAnsi="Wingdings" w:hint="default"/>
+        <w:sz w:val="20"/>
+      </w:rPr>
+    </w:lvl>
+    <w:lvl w:ilvl="8" w:tentative="1">
+      <w:start w:val="1"/>
+      <w:numFmt w:val="bullet"/>
+      <w:lvlText w:val=""/>
+      <w:lvlJc w:val="left"/>
+      <w:pPr>
+        <w:tabs>
+          <w:tab w:val="num" w:pos="6480"/>
+        </w:tabs>
+        <w:ind w:left="6480" w:hanging="360"/>
+      </w:pPr>
+      <w:rPr>
+        <w:rFonts w:ascii="Wingdings" w:hAnsi="Wingdings" w:hint="default"/>
+        <w:sz w:val="20"/>
+      </w:rPr>
+    </w:lvl>
+  </w:abstractNum>
+  <w:abstractNum w:abstractNumId="5" w15:restartNumberingAfterBreak="0">
+    <w:nsid w:val="1B815D6F"/>
+    <w:multiLevelType w:val="multilevel"/>
+    <w:tmpl w:val="8E46BC6C"/>
+    <w:lvl w:ilvl="0">
+      <w:start w:val="1"/>
+      <w:numFmt w:val="bullet"/>
+      <w:lvlText w:val=""/>
+      <w:lvlJc w:val="left"/>
+      <w:pPr>
+        <w:tabs>
+          <w:tab w:val="num" w:pos="720"/>
+        </w:tabs>
+        <w:ind w:left="720" w:hanging="360"/>
+      </w:pPr>
+      <w:rPr>
+        <w:rFonts w:ascii="Symbol" w:hAnsi="Symbol" w:hint="default"/>
+        <w:sz w:val="20"/>
+      </w:rPr>
+    </w:lvl>
+    <w:lvl w:ilvl="1" w:tentative="1">
+      <w:start w:val="1"/>
+      <w:numFmt w:val="bullet"/>
+      <w:lvlText w:val="o"/>
+      <w:lvlJc w:val="left"/>
+      <w:pPr>
+        <w:tabs>
+          <w:tab w:val="num" w:pos="1440"/>
+        </w:tabs>
+        <w:ind w:left="1440" w:hanging="360"/>
+      </w:pPr>
+      <w:rPr>
+        <w:rFonts w:ascii="Courier New" w:hAnsi="Courier New" w:hint="default"/>
+        <w:sz w:val="20"/>
+      </w:rPr>
+    </w:lvl>
+    <w:lvl w:ilvl="2" w:tentative="1">
+      <w:start w:val="1"/>
+      <w:numFmt w:val="bullet"/>
+      <w:lvlText w:val=""/>
+      <w:lvlJc w:val="left"/>
+      <w:pPr>
+        <w:tabs>
+          <w:tab w:val="num" w:pos="2160"/>
+        </w:tabs>
+        <w:ind w:left="2160" w:hanging="360"/>
+      </w:pPr>
+      <w:rPr>
+        <w:rFonts w:ascii="Wingdings" w:hAnsi="Wingdings" w:hint="default"/>
+        <w:sz w:val="20"/>
+      </w:rPr>
+    </w:lvl>
+    <w:lvl w:ilvl="3" w:tentative="1">
+      <w:start w:val="1"/>
+      <w:numFmt w:val="bullet"/>
+      <w:lvlText w:val=""/>
+      <w:lvlJc w:val="left"/>
+      <w:pPr>
+        <w:tabs>
+          <w:tab w:val="num" w:pos="2880"/>
+        </w:tabs>
+        <w:ind w:left="2880" w:hanging="360"/>
+      </w:pPr>
+      <w:rPr>
+        <w:rFonts w:ascii="Wingdings" w:hAnsi="Wingdings" w:hint="default"/>
+        <w:sz w:val="20"/>
+      </w:rPr>
+    </w:lvl>
+    <w:lvl w:ilvl="4" w:tentative="1">
+      <w:start w:val="1"/>
+      <w:numFmt w:val="bullet"/>
+      <w:lvlText w:val=""/>
+      <w:lvlJc w:val="left"/>
+      <w:pPr>
+        <w:tabs>
+          <w:tab w:val="num" w:pos="3600"/>
+        </w:tabs>
+        <w:ind w:left="3600" w:hanging="360"/>
+      </w:pPr>
+      <w:rPr>
+        <w:rFonts w:ascii="Wingdings" w:hAnsi="Wingdings" w:hint="default"/>
+        <w:sz w:val="20"/>
+      </w:rPr>
+    </w:lvl>
+    <w:lvl w:ilvl="5" w:tentative="1">
+      <w:start w:val="1"/>
+      <w:numFmt w:val="bullet"/>
+      <w:lvlText w:val=""/>
+      <w:lvlJc w:val="left"/>
+      <w:pPr>
+        <w:tabs>
+          <w:tab w:val="num" w:pos="4320"/>
+        </w:tabs>
+        <w:ind w:left="4320" w:hanging="360"/>
+      </w:pPr>
+      <w:rPr>
+        <w:rFonts w:ascii="Wingdings" w:hAnsi="Wingdings" w:hint="default"/>
+        <w:sz w:val="20"/>
+      </w:rPr>
+    </w:lvl>
+    <w:lvl w:ilvl="6" w:tentative="1">
+      <w:start w:val="1"/>
+      <w:numFmt w:val="bullet"/>
+      <w:lvlText w:val=""/>
+      <w:lvlJc w:val="left"/>
+      <w:pPr>
+        <w:tabs>
+          <w:tab w:val="num" w:pos="5040"/>
+        </w:tabs>
+        <w:ind w:left="5040" w:hanging="360"/>
+      </w:pPr>
+      <w:rPr>
+        <w:rFonts w:ascii="Wingdings" w:hAnsi="Wingdings" w:hint="default"/>
+        <w:sz w:val="20"/>
+      </w:rPr>
+    </w:lvl>
+    <w:lvl w:ilvl="7" w:tentative="1">
+      <w:start w:val="1"/>
+      <w:numFmt w:val="bullet"/>
+      <w:lvlText w:val=""/>
+      <w:lvlJc w:val="left"/>
+      <w:pPr>
+        <w:tabs>
+          <w:tab w:val="num" w:pos="5760"/>
+        </w:tabs>
+        <w:ind w:left="5760" w:hanging="360"/>
+      </w:pPr>
+      <w:rPr>
+        <w:rFonts w:ascii="Wingdings" w:hAnsi="Wingdings" w:hint="default"/>
+        <w:sz w:val="20"/>
+      </w:rPr>
+    </w:lvl>
+    <w:lvl w:ilvl="8" w:tentative="1">
+      <w:start w:val="1"/>
+      <w:numFmt w:val="bullet"/>
+      <w:lvlText w:val=""/>
+      <w:lvlJc w:val="left"/>
+      <w:pPr>
+        <w:tabs>
+          <w:tab w:val="num" w:pos="6480"/>
+        </w:tabs>
+        <w:ind w:left="6480" w:hanging="360"/>
+      </w:pPr>
+      <w:rPr>
+        <w:rFonts w:ascii="Wingdings" w:hAnsi="Wingdings" w:hint="default"/>
+        <w:sz w:val="20"/>
+      </w:rPr>
+    </w:lvl>
+  </w:abstractNum>
+  <w:abstractNum w:abstractNumId="6" w15:restartNumberingAfterBreak="0">
     <w:nsid w:val="1D074239"/>
     <w:multiLevelType w:val="hybridMultilevel"/>
     <w:tmpl w:val="73A60968"/>
     <w:numStyleLink w:val="Zaimportowanystyl5"/>
   </w:abstractNum>
-  <w:abstractNum w:abstractNumId="4" w15:restartNumberingAfterBreak="0">
+  <w:abstractNum w:abstractNumId="7" w15:restartNumberingAfterBreak="0">
+    <w:nsid w:val="1D0F7E31"/>
+    <w:multiLevelType w:val="multilevel"/>
+    <w:tmpl w:val="CF360986"/>
+    <w:lvl w:ilvl="0">
+      <w:start w:val="1"/>
+      <w:numFmt w:val="bullet"/>
+      <w:lvlText w:val=""/>
+      <w:lvlJc w:val="left"/>
+      <w:pPr>
+        <w:tabs>
+          <w:tab w:val="num" w:pos="720"/>
+        </w:tabs>
+        <w:ind w:left="720" w:hanging="360"/>
+      </w:pPr>
+      <w:rPr>
+        <w:rFonts w:ascii="Symbol" w:hAnsi="Symbol" w:hint="default"/>
+        <w:sz w:val="20"/>
+      </w:rPr>
+    </w:lvl>
+    <w:lvl w:ilvl="1" w:tentative="1">
+      <w:start w:val="1"/>
+      <w:numFmt w:val="bullet"/>
+      <w:lvlText w:val="o"/>
+      <w:lvlJc w:val="left"/>
+      <w:pPr>
+        <w:tabs>
+          <w:tab w:val="num" w:pos="1440"/>
+        </w:tabs>
+        <w:ind w:left="1440" w:hanging="360"/>
+      </w:pPr>
+      <w:rPr>
+        <w:rFonts w:ascii="Courier New" w:hAnsi="Courier New" w:hint="default"/>
+        <w:sz w:val="20"/>
+      </w:rPr>
+    </w:lvl>
+    <w:lvl w:ilvl="2" w:tentative="1">
+      <w:start w:val="1"/>
+      <w:numFmt w:val="bullet"/>
+      <w:lvlText w:val=""/>
+      <w:lvlJc w:val="left"/>
+      <w:pPr>
+        <w:tabs>
+          <w:tab w:val="num" w:pos="2160"/>
+        </w:tabs>
+        <w:ind w:left="2160" w:hanging="360"/>
+      </w:pPr>
+      <w:rPr>
+        <w:rFonts w:ascii="Wingdings" w:hAnsi="Wingdings" w:hint="default"/>
+        <w:sz w:val="20"/>
+      </w:rPr>
+    </w:lvl>
+    <w:lvl w:ilvl="3" w:tentative="1">
+      <w:start w:val="1"/>
+      <w:numFmt w:val="bullet"/>
+      <w:lvlText w:val=""/>
+      <w:lvlJc w:val="left"/>
+      <w:pPr>
+        <w:tabs>
+          <w:tab w:val="num" w:pos="2880"/>
+        </w:tabs>
+        <w:ind w:left="2880" w:hanging="360"/>
+      </w:pPr>
+      <w:rPr>
+        <w:rFonts w:ascii="Wingdings" w:hAnsi="Wingdings" w:hint="default"/>
+        <w:sz w:val="20"/>
+      </w:rPr>
+    </w:lvl>
+    <w:lvl w:ilvl="4" w:tentative="1">
+      <w:start w:val="1"/>
+      <w:numFmt w:val="bullet"/>
+      <w:lvlText w:val=""/>
+      <w:lvlJc w:val="left"/>
+      <w:pPr>
+        <w:tabs>
+          <w:tab w:val="num" w:pos="3600"/>
+        </w:tabs>
+        <w:ind w:left="3600" w:hanging="360"/>
+      </w:pPr>
+      <w:rPr>
+        <w:rFonts w:ascii="Wingdings" w:hAnsi="Wingdings" w:hint="default"/>
+        <w:sz w:val="20"/>
+      </w:rPr>
+    </w:lvl>
+    <w:lvl w:ilvl="5" w:tentative="1">
+      <w:start w:val="1"/>
+      <w:numFmt w:val="bullet"/>
+      <w:lvlText w:val=""/>
+      <w:lvlJc w:val="left"/>
+      <w:pPr>
+        <w:tabs>
+          <w:tab w:val="num" w:pos="4320"/>
+        </w:tabs>
+        <w:ind w:left="4320" w:hanging="360"/>
+      </w:pPr>
+      <w:rPr>
+        <w:rFonts w:ascii="Wingdings" w:hAnsi="Wingdings" w:hint="default"/>
+        <w:sz w:val="20"/>
+      </w:rPr>
+    </w:lvl>
+    <w:lvl w:ilvl="6" w:tentative="1">
+      <w:start w:val="1"/>
+      <w:numFmt w:val="bullet"/>
+      <w:lvlText w:val=""/>
+      <w:lvlJc w:val="left"/>
+      <w:pPr>
+        <w:tabs>
+          <w:tab w:val="num" w:pos="5040"/>
+        </w:tabs>
+        <w:ind w:left="5040" w:hanging="360"/>
+      </w:pPr>
+      <w:rPr>
+        <w:rFonts w:ascii="Wingdings" w:hAnsi="Wingdings" w:hint="default"/>
+        <w:sz w:val="20"/>
+      </w:rPr>
+    </w:lvl>
+    <w:lvl w:ilvl="7" w:tentative="1">
+      <w:start w:val="1"/>
+      <w:numFmt w:val="bullet"/>
+      <w:lvlText w:val=""/>
+      <w:lvlJc w:val="left"/>
+      <w:pPr>
+        <w:tabs>
+          <w:tab w:val="num" w:pos="5760"/>
+        </w:tabs>
+        <w:ind w:left="5760" w:hanging="360"/>
+      </w:pPr>
+      <w:rPr>
+        <w:rFonts w:ascii="Wingdings" w:hAnsi="Wingdings" w:hint="default"/>
+        <w:sz w:val="20"/>
+      </w:rPr>
+    </w:lvl>
+    <w:lvl w:ilvl="8" w:tentative="1">
+      <w:start w:val="1"/>
+      <w:numFmt w:val="bullet"/>
+      <w:lvlText w:val=""/>
+      <w:lvlJc w:val="left"/>
+      <w:pPr>
+        <w:tabs>
+          <w:tab w:val="num" w:pos="6480"/>
+        </w:tabs>
+        <w:ind w:left="6480" w:hanging="360"/>
+      </w:pPr>
+      <w:rPr>
+        <w:rFonts w:ascii="Wingdings" w:hAnsi="Wingdings" w:hint="default"/>
+        <w:sz w:val="20"/>
+      </w:rPr>
+    </w:lvl>
+  </w:abstractNum>
+  <w:abstractNum w:abstractNumId="8" w15:restartNumberingAfterBreak="0">
+    <w:nsid w:val="1E4E3B9A"/>
+    <w:multiLevelType w:val="multilevel"/>
+    <w:tmpl w:val="81369096"/>
+    <w:lvl w:ilvl="0">
+      <w:start w:val="1"/>
+      <w:numFmt w:val="bullet"/>
+      <w:lvlText w:val=""/>
+      <w:lvlJc w:val="left"/>
+      <w:pPr>
+        <w:tabs>
+          <w:tab w:val="num" w:pos="720"/>
+        </w:tabs>
+        <w:ind w:left="720" w:hanging="360"/>
+      </w:pPr>
+      <w:rPr>
+        <w:rFonts w:ascii="Symbol" w:hAnsi="Symbol" w:hint="default"/>
+        <w:sz w:val="20"/>
+      </w:rPr>
+    </w:lvl>
+    <w:lvl w:ilvl="1">
+      <w:start w:val="1"/>
+      <w:numFmt w:val="bullet"/>
+      <w:lvlText w:val="o"/>
+      <w:lvlJc w:val="left"/>
+      <w:pPr>
+        <w:tabs>
+          <w:tab w:val="num" w:pos="1440"/>
+        </w:tabs>
+        <w:ind w:left="1440" w:hanging="360"/>
+      </w:pPr>
+      <w:rPr>
+        <w:rFonts w:ascii="Courier New" w:hAnsi="Courier New" w:hint="default"/>
+        <w:sz w:val="20"/>
+      </w:rPr>
+    </w:lvl>
+    <w:lvl w:ilvl="2" w:tentative="1">
+      <w:start w:val="1"/>
+      <w:numFmt w:val="bullet"/>
+      <w:lvlText w:val=""/>
+      <w:lvlJc w:val="left"/>
+      <w:pPr>
+        <w:tabs>
+          <w:tab w:val="num" w:pos="2160"/>
+        </w:tabs>
+        <w:ind w:left="2160" w:hanging="360"/>
+      </w:pPr>
+      <w:rPr>
+        <w:rFonts w:ascii="Wingdings" w:hAnsi="Wingdings" w:hint="default"/>
+        <w:sz w:val="20"/>
+      </w:rPr>
+    </w:lvl>
+    <w:lvl w:ilvl="3" w:tentative="1">
+      <w:start w:val="1"/>
+      <w:numFmt w:val="bullet"/>
+      <w:lvlText w:val=""/>
+      <w:lvlJc w:val="left"/>
+      <w:pPr>
+        <w:tabs>
+          <w:tab w:val="num" w:pos="2880"/>
+        </w:tabs>
+        <w:ind w:left="2880" w:hanging="360"/>
+      </w:pPr>
+      <w:rPr>
+        <w:rFonts w:ascii="Wingdings" w:hAnsi="Wingdings" w:hint="default"/>
+        <w:sz w:val="20"/>
+      </w:rPr>
+    </w:lvl>
+    <w:lvl w:ilvl="4" w:tentative="1">
+      <w:start w:val="1"/>
+      <w:numFmt w:val="bullet"/>
+      <w:lvlText w:val=""/>
+      <w:lvlJc w:val="left"/>
+      <w:pPr>
+        <w:tabs>
+          <w:tab w:val="num" w:pos="3600"/>
+        </w:tabs>
+        <w:ind w:left="3600" w:hanging="360"/>
+      </w:pPr>
+      <w:rPr>
+        <w:rFonts w:ascii="Wingdings" w:hAnsi="Wingdings" w:hint="default"/>
+        <w:sz w:val="20"/>
+      </w:rPr>
+    </w:lvl>
+    <w:lvl w:ilvl="5" w:tentative="1">
+      <w:start w:val="1"/>
+      <w:numFmt w:val="bullet"/>
+      <w:lvlText w:val=""/>
+      <w:lvlJc w:val="left"/>
+      <w:pPr>
+        <w:tabs>
+          <w:tab w:val="num" w:pos="4320"/>
+        </w:tabs>
+        <w:ind w:left="4320" w:hanging="360"/>
+      </w:pPr>
+      <w:rPr>
+        <w:rFonts w:ascii="Wingdings" w:hAnsi="Wingdings" w:hint="default"/>
+        <w:sz w:val="20"/>
+      </w:rPr>
+    </w:lvl>
+    <w:lvl w:ilvl="6" w:tentative="1">
+      <w:start w:val="1"/>
+      <w:numFmt w:val="bullet"/>
+      <w:lvlText w:val=""/>
+      <w:lvlJc w:val="left"/>
+      <w:pPr>
+        <w:tabs>
+          <w:tab w:val="num" w:pos="5040"/>
+        </w:tabs>
+        <w:ind w:left="5040" w:hanging="360"/>
+      </w:pPr>
+      <w:rPr>
+        <w:rFonts w:ascii="Wingdings" w:hAnsi="Wingdings" w:hint="default"/>
+        <w:sz w:val="20"/>
+      </w:rPr>
+    </w:lvl>
+    <w:lvl w:ilvl="7" w:tentative="1">
+      <w:start w:val="1"/>
+      <w:numFmt w:val="bullet"/>
+      <w:lvlText w:val=""/>
+      <w:lvlJc w:val="left"/>
+      <w:pPr>
+        <w:tabs>
+          <w:tab w:val="num" w:pos="5760"/>
+        </w:tabs>
+        <w:ind w:left="5760" w:hanging="360"/>
+      </w:pPr>
+      <w:rPr>
+        <w:rFonts w:ascii="Wingdings" w:hAnsi="Wingdings" w:hint="default"/>
+        <w:sz w:val="20"/>
+      </w:rPr>
+    </w:lvl>
+    <w:lvl w:ilvl="8" w:tentative="1">
+      <w:start w:val="1"/>
+      <w:numFmt w:val="bullet"/>
+      <w:lvlText w:val=""/>
+      <w:lvlJc w:val="left"/>
+      <w:pPr>
+        <w:tabs>
+          <w:tab w:val="num" w:pos="6480"/>
+        </w:tabs>
+        <w:ind w:left="6480" w:hanging="360"/>
+      </w:pPr>
+      <w:rPr>
+        <w:rFonts w:ascii="Wingdings" w:hAnsi="Wingdings" w:hint="default"/>
+        <w:sz w:val="20"/>
+      </w:rPr>
+    </w:lvl>
+  </w:abstractNum>
+  <w:abstractNum w:abstractNumId="9" w15:restartNumberingAfterBreak="0">
     <w:nsid w:val="1EB82D1A"/>
     <w:multiLevelType w:val="multilevel"/>
     <w:tmpl w:val="17963BB4"/>
@@ -2018,7 +3653,7 @@
       </w:pPr>
     </w:lvl>
   </w:abstractNum>
-  <w:abstractNum w:abstractNumId="5" w15:restartNumberingAfterBreak="0">
+  <w:abstractNum w:abstractNumId="10" w15:restartNumberingAfterBreak="0">
     <w:nsid w:val="1F1650F0"/>
     <w:multiLevelType w:val="hybridMultilevel"/>
     <w:tmpl w:val="BCC084FA"/>
@@ -2327,7 +3962,7 @@
       </w:rPr>
     </w:lvl>
   </w:abstractNum>
-  <w:abstractNum w:abstractNumId="6" w15:restartNumberingAfterBreak="0">
+  <w:abstractNum w:abstractNumId="11" w15:restartNumberingAfterBreak="0">
     <w:nsid w:val="2988763C"/>
     <w:multiLevelType w:val="hybridMultilevel"/>
     <w:tmpl w:val="754A36F8"/>
@@ -2636,7 +4271,156 @@
       </w:rPr>
     </w:lvl>
   </w:abstractNum>
-  <w:abstractNum w:abstractNumId="7" w15:restartNumberingAfterBreak="0">
+  <w:abstractNum w:abstractNumId="12" w15:restartNumberingAfterBreak="0">
+    <w:nsid w:val="2F615AAB"/>
+    <w:multiLevelType w:val="multilevel"/>
+    <w:tmpl w:val="37CAA9F8"/>
+    <w:lvl w:ilvl="0">
+      <w:start w:val="1"/>
+      <w:numFmt w:val="bullet"/>
+      <w:lvlText w:val=""/>
+      <w:lvlJc w:val="left"/>
+      <w:pPr>
+        <w:tabs>
+          <w:tab w:val="num" w:pos="720"/>
+        </w:tabs>
+        <w:ind w:left="720" w:hanging="360"/>
+      </w:pPr>
+      <w:rPr>
+        <w:rFonts w:ascii="Symbol" w:hAnsi="Symbol" w:hint="default"/>
+        <w:sz w:val="20"/>
+      </w:rPr>
+    </w:lvl>
+    <w:lvl w:ilvl="1">
+      <w:start w:val="1"/>
+      <w:numFmt w:val="bullet"/>
+      <w:lvlText w:val="o"/>
+      <w:lvlJc w:val="left"/>
+      <w:pPr>
+        <w:tabs>
+          <w:tab w:val="num" w:pos="1440"/>
+        </w:tabs>
+        <w:ind w:left="1440" w:hanging="360"/>
+      </w:pPr>
+      <w:rPr>
+        <w:rFonts w:ascii="Courier New" w:hAnsi="Courier New" w:hint="default"/>
+        <w:sz w:val="20"/>
+      </w:rPr>
+    </w:lvl>
+    <w:lvl w:ilvl="2" w:tentative="1">
+      <w:start w:val="1"/>
+      <w:numFmt w:val="bullet"/>
+      <w:lvlText w:val=""/>
+      <w:lvlJc w:val="left"/>
+      <w:pPr>
+        <w:tabs>
+          <w:tab w:val="num" w:pos="2160"/>
+        </w:tabs>
+        <w:ind w:left="2160" w:hanging="360"/>
+      </w:pPr>
+      <w:rPr>
+        <w:rFonts w:ascii="Wingdings" w:hAnsi="Wingdings" w:hint="default"/>
+        <w:sz w:val="20"/>
+      </w:rPr>
+    </w:lvl>
+    <w:lvl w:ilvl="3" w:tentative="1">
+      <w:start w:val="1"/>
+      <w:numFmt w:val="bullet"/>
+      <w:lvlText w:val=""/>
+      <w:lvlJc w:val="left"/>
+      <w:pPr>
+        <w:tabs>
+          <w:tab w:val="num" w:pos="2880"/>
+        </w:tabs>
+        <w:ind w:left="2880" w:hanging="360"/>
+      </w:pPr>
+      <w:rPr>
+        <w:rFonts w:ascii="Wingdings" w:hAnsi="Wingdings" w:hint="default"/>
+        <w:sz w:val="20"/>
+      </w:rPr>
+    </w:lvl>
+    <w:lvl w:ilvl="4" w:tentative="1">
+      <w:start w:val="1"/>
+      <w:numFmt w:val="bullet"/>
+      <w:lvlText w:val=""/>
+      <w:lvlJc w:val="left"/>
+      <w:pPr>
+        <w:tabs>
+          <w:tab w:val="num" w:pos="3600"/>
+        </w:tabs>
+        <w:ind w:left="3600" w:hanging="360"/>
+      </w:pPr>
+      <w:rPr>
+        <w:rFonts w:ascii="Wingdings" w:hAnsi="Wingdings" w:hint="default"/>
+        <w:sz w:val="20"/>
+      </w:rPr>
+    </w:lvl>
+    <w:lvl w:ilvl="5" w:tentative="1">
+      <w:start w:val="1"/>
+      <w:numFmt w:val="bullet"/>
+      <w:lvlText w:val=""/>
+      <w:lvlJc w:val="left"/>
+      <w:pPr>
+        <w:tabs>
+          <w:tab w:val="num" w:pos="4320"/>
+        </w:tabs>
+        <w:ind w:left="4320" w:hanging="360"/>
+      </w:pPr>
+      <w:rPr>
+        <w:rFonts w:ascii="Wingdings" w:hAnsi="Wingdings" w:hint="default"/>
+        <w:sz w:val="20"/>
+      </w:rPr>
+    </w:lvl>
+    <w:lvl w:ilvl="6" w:tentative="1">
+      <w:start w:val="1"/>
+      <w:numFmt w:val="bullet"/>
+      <w:lvlText w:val=""/>
+      <w:lvlJc w:val="left"/>
+      <w:pPr>
+        <w:tabs>
+          <w:tab w:val="num" w:pos="5040"/>
+        </w:tabs>
+        <w:ind w:left="5040" w:hanging="360"/>
+      </w:pPr>
+      <w:rPr>
+        <w:rFonts w:ascii="Wingdings" w:hAnsi="Wingdings" w:hint="default"/>
+        <w:sz w:val="20"/>
+      </w:rPr>
+    </w:lvl>
+    <w:lvl w:ilvl="7" w:tentative="1">
+      <w:start w:val="1"/>
+      <w:numFmt w:val="bullet"/>
+      <w:lvlText w:val=""/>
+      <w:lvlJc w:val="left"/>
+      <w:pPr>
+        <w:tabs>
+          <w:tab w:val="num" w:pos="5760"/>
+        </w:tabs>
+        <w:ind w:left="5760" w:hanging="360"/>
+      </w:pPr>
+      <w:rPr>
+        <w:rFonts w:ascii="Wingdings" w:hAnsi="Wingdings" w:hint="default"/>
+        <w:sz w:val="20"/>
+      </w:rPr>
+    </w:lvl>
+    <w:lvl w:ilvl="8" w:tentative="1">
+      <w:start w:val="1"/>
+      <w:numFmt w:val="bullet"/>
+      <w:lvlText w:val=""/>
+      <w:lvlJc w:val="left"/>
+      <w:pPr>
+        <w:tabs>
+          <w:tab w:val="num" w:pos="6480"/>
+        </w:tabs>
+        <w:ind w:left="6480" w:hanging="360"/>
+      </w:pPr>
+      <w:rPr>
+        <w:rFonts w:ascii="Wingdings" w:hAnsi="Wingdings" w:hint="default"/>
+        <w:sz w:val="20"/>
+      </w:rPr>
+    </w:lvl>
+  </w:abstractNum>
+  <w:abstractNum w:abstractNumId="13" w15:restartNumberingAfterBreak="0">
     <w:nsid w:val="341A119C"/>
     <w:multiLevelType w:val="hybridMultilevel"/>
     <w:tmpl w:val="73A60968"/>
@@ -2942,19 +4726,168 @@
       </w:rPr>
     </w:lvl>
   </w:abstractNum>
-  <w:abstractNum w:abstractNumId="8" w15:restartNumberingAfterBreak="0">
+  <w:abstractNum w:abstractNumId="14" w15:restartNumberingAfterBreak="0">
     <w:nsid w:val="34611A63"/>
     <w:multiLevelType w:val="hybridMultilevel"/>
     <w:tmpl w:val="BCC084FA"/>
     <w:numStyleLink w:val="Zaimportowanystyl7"/>
   </w:abstractNum>
-  <w:abstractNum w:abstractNumId="9" w15:restartNumberingAfterBreak="0">
+  <w:abstractNum w:abstractNumId="15" w15:restartNumberingAfterBreak="0">
+    <w:nsid w:val="37CD6665"/>
+    <w:multiLevelType w:val="multilevel"/>
+    <w:tmpl w:val="02664E48"/>
+    <w:lvl w:ilvl="0">
+      <w:start w:val="1"/>
+      <w:numFmt w:val="bullet"/>
+      <w:lvlText w:val=""/>
+      <w:lvlJc w:val="left"/>
+      <w:pPr>
+        <w:tabs>
+          <w:tab w:val="num" w:pos="720"/>
+        </w:tabs>
+        <w:ind w:left="720" w:hanging="360"/>
+      </w:pPr>
+      <w:rPr>
+        <w:rFonts w:ascii="Symbol" w:hAnsi="Symbol" w:hint="default"/>
+        <w:sz w:val="20"/>
+      </w:rPr>
+    </w:lvl>
+    <w:lvl w:ilvl="1" w:tentative="1">
+      <w:start w:val="1"/>
+      <w:numFmt w:val="bullet"/>
+      <w:lvlText w:val="o"/>
+      <w:lvlJc w:val="left"/>
+      <w:pPr>
+        <w:tabs>
+          <w:tab w:val="num" w:pos="1440"/>
+        </w:tabs>
+        <w:ind w:left="1440" w:hanging="360"/>
+      </w:pPr>
+      <w:rPr>
+        <w:rFonts w:ascii="Courier New" w:hAnsi="Courier New" w:hint="default"/>
+        <w:sz w:val="20"/>
+      </w:rPr>
+    </w:lvl>
+    <w:lvl w:ilvl="2" w:tentative="1">
+      <w:start w:val="1"/>
+      <w:numFmt w:val="bullet"/>
+      <w:lvlText w:val=""/>
+      <w:lvlJc w:val="left"/>
+      <w:pPr>
+        <w:tabs>
+          <w:tab w:val="num" w:pos="2160"/>
+        </w:tabs>
+        <w:ind w:left="2160" w:hanging="360"/>
+      </w:pPr>
+      <w:rPr>
+        <w:rFonts w:ascii="Wingdings" w:hAnsi="Wingdings" w:hint="default"/>
+        <w:sz w:val="20"/>
+      </w:rPr>
+    </w:lvl>
+    <w:lvl w:ilvl="3" w:tentative="1">
+      <w:start w:val="1"/>
+      <w:numFmt w:val="bullet"/>
+      <w:lvlText w:val=""/>
+      <w:lvlJc w:val="left"/>
+      <w:pPr>
+        <w:tabs>
+          <w:tab w:val="num" w:pos="2880"/>
+        </w:tabs>
+        <w:ind w:left="2880" w:hanging="360"/>
+      </w:pPr>
+      <w:rPr>
+        <w:rFonts w:ascii="Wingdings" w:hAnsi="Wingdings" w:hint="default"/>
+        <w:sz w:val="20"/>
+      </w:rPr>
+    </w:lvl>
+    <w:lvl w:ilvl="4" w:tentative="1">
+      <w:start w:val="1"/>
+      <w:numFmt w:val="bullet"/>
+      <w:lvlText w:val=""/>
+      <w:lvlJc w:val="left"/>
+      <w:pPr>
+        <w:tabs>
+          <w:tab w:val="num" w:pos="3600"/>
+        </w:tabs>
+        <w:ind w:left="3600" w:hanging="360"/>
+      </w:pPr>
+      <w:rPr>
+        <w:rFonts w:ascii="Wingdings" w:hAnsi="Wingdings" w:hint="default"/>
+        <w:sz w:val="20"/>
+      </w:rPr>
+    </w:lvl>
+    <w:lvl w:ilvl="5" w:tentative="1">
+      <w:start w:val="1"/>
+      <w:numFmt w:val="bullet"/>
+      <w:lvlText w:val=""/>
+      <w:lvlJc w:val="left"/>
+      <w:pPr>
+        <w:tabs>
+          <w:tab w:val="num" w:pos="4320"/>
+        </w:tabs>
+        <w:ind w:left="4320" w:hanging="360"/>
+      </w:pPr>
+      <w:rPr>
+        <w:rFonts w:ascii="Wingdings" w:hAnsi="Wingdings" w:hint="default"/>
+        <w:sz w:val="20"/>
+      </w:rPr>
+    </w:lvl>
+    <w:lvl w:ilvl="6" w:tentative="1">
+      <w:start w:val="1"/>
+      <w:numFmt w:val="bullet"/>
+      <w:lvlText w:val=""/>
+      <w:lvlJc w:val="left"/>
+      <w:pPr>
+        <w:tabs>
+          <w:tab w:val="num" w:pos="5040"/>
+        </w:tabs>
+        <w:ind w:left="5040" w:hanging="360"/>
+      </w:pPr>
+      <w:rPr>
+        <w:rFonts w:ascii="Wingdings" w:hAnsi="Wingdings" w:hint="default"/>
+        <w:sz w:val="20"/>
+      </w:rPr>
+    </w:lvl>
+    <w:lvl w:ilvl="7" w:tentative="1">
+      <w:start w:val="1"/>
+      <w:numFmt w:val="bullet"/>
+      <w:lvlText w:val=""/>
+      <w:lvlJc w:val="left"/>
+      <w:pPr>
+        <w:tabs>
+          <w:tab w:val="num" w:pos="5760"/>
+        </w:tabs>
+        <w:ind w:left="5760" w:hanging="360"/>
+      </w:pPr>
+      <w:rPr>
+        <w:rFonts w:ascii="Wingdings" w:hAnsi="Wingdings" w:hint="default"/>
+        <w:sz w:val="20"/>
+      </w:rPr>
+    </w:lvl>
+    <w:lvl w:ilvl="8" w:tentative="1">
+      <w:start w:val="1"/>
+      <w:numFmt w:val="bullet"/>
+      <w:lvlText w:val=""/>
+      <w:lvlJc w:val="left"/>
+      <w:pPr>
+        <w:tabs>
+          <w:tab w:val="num" w:pos="6480"/>
+        </w:tabs>
+        <w:ind w:left="6480" w:hanging="360"/>
+      </w:pPr>
+      <w:rPr>
+        <w:rFonts w:ascii="Wingdings" w:hAnsi="Wingdings" w:hint="default"/>
+        <w:sz w:val="20"/>
+      </w:rPr>
+    </w:lvl>
+  </w:abstractNum>
+  <w:abstractNum w:abstractNumId="16" w15:restartNumberingAfterBreak="0">
     <w:nsid w:val="3A4A6677"/>
     <w:multiLevelType w:val="hybridMultilevel"/>
     <w:tmpl w:val="A64E7342"/>
     <w:numStyleLink w:val="Zaimportowanystyl2"/>
   </w:abstractNum>
-  <w:abstractNum w:abstractNumId="10" w15:restartNumberingAfterBreak="0">
+  <w:abstractNum w:abstractNumId="17" w15:restartNumberingAfterBreak="0">
     <w:nsid w:val="4F4717AC"/>
     <w:multiLevelType w:val="hybridMultilevel"/>
     <w:tmpl w:val="A2ECA7F6"/>
@@ -3263,7 +5196,7 @@
       </w:rPr>
     </w:lvl>
   </w:abstractNum>
-  <w:abstractNum w:abstractNumId="11" w15:restartNumberingAfterBreak="0">
+  <w:abstractNum w:abstractNumId="18" w15:restartNumberingAfterBreak="0">
     <w:nsid w:val="57564E70"/>
     <w:multiLevelType w:val="hybridMultilevel"/>
     <w:tmpl w:val="D81E914E"/>
@@ -3572,13 +5505,13 @@
       </w:rPr>
     </w:lvl>
   </w:abstractNum>
-  <w:abstractNum w:abstractNumId="12" w15:restartNumberingAfterBreak="0">
+  <w:abstractNum w:abstractNumId="19" w15:restartNumberingAfterBreak="0">
     <w:nsid w:val="62E71585"/>
     <w:multiLevelType w:val="hybridMultilevel"/>
     <w:tmpl w:val="D81E914E"/>
     <w:numStyleLink w:val="Zaimportowanystyl8"/>
   </w:abstractNum>
-  <w:abstractNum w:abstractNumId="13" w15:restartNumberingAfterBreak="0">
+  <w:abstractNum w:abstractNumId="20" w15:restartNumberingAfterBreak="0">
     <w:nsid w:val="69C4514F"/>
     <w:multiLevelType w:val="hybridMultilevel"/>
     <w:tmpl w:val="FE74478C"/>
@@ -3691,19 +5624,317 @@
       </w:rPr>
     </w:lvl>
   </w:abstractNum>
-  <w:abstractNum w:abstractNumId="14" w15:restartNumberingAfterBreak="0">
+  <w:abstractNum w:abstractNumId="21" w15:restartNumberingAfterBreak="0">
+    <w:nsid w:val="6A771A2B"/>
+    <w:multiLevelType w:val="multilevel"/>
+    <w:tmpl w:val="569295C4"/>
+    <w:lvl w:ilvl="0">
+      <w:start w:val="1"/>
+      <w:numFmt w:val="bullet"/>
+      <w:lvlText w:val=""/>
+      <w:lvlJc w:val="left"/>
+      <w:pPr>
+        <w:tabs>
+          <w:tab w:val="num" w:pos="720"/>
+        </w:tabs>
+        <w:ind w:left="720" w:hanging="360"/>
+      </w:pPr>
+      <w:rPr>
+        <w:rFonts w:ascii="Symbol" w:hAnsi="Symbol" w:hint="default"/>
+        <w:sz w:val="20"/>
+      </w:rPr>
+    </w:lvl>
+    <w:lvl w:ilvl="1" w:tentative="1">
+      <w:start w:val="1"/>
+      <w:numFmt w:val="bullet"/>
+      <w:lvlText w:val="o"/>
+      <w:lvlJc w:val="left"/>
+      <w:pPr>
+        <w:tabs>
+          <w:tab w:val="num" w:pos="1440"/>
+        </w:tabs>
+        <w:ind w:left="1440" w:hanging="360"/>
+      </w:pPr>
+      <w:rPr>
+        <w:rFonts w:ascii="Courier New" w:hAnsi="Courier New" w:hint="default"/>
+        <w:sz w:val="20"/>
+      </w:rPr>
+    </w:lvl>
+    <w:lvl w:ilvl="2" w:tentative="1">
+      <w:start w:val="1"/>
+      <w:numFmt w:val="bullet"/>
+      <w:lvlText w:val=""/>
+      <w:lvlJc w:val="left"/>
+      <w:pPr>
+        <w:tabs>
+          <w:tab w:val="num" w:pos="2160"/>
+        </w:tabs>
+        <w:ind w:left="2160" w:hanging="360"/>
+      </w:pPr>
+      <w:rPr>
+        <w:rFonts w:ascii="Wingdings" w:hAnsi="Wingdings" w:hint="default"/>
+        <w:sz w:val="20"/>
+      </w:rPr>
+    </w:lvl>
+    <w:lvl w:ilvl="3" w:tentative="1">
+      <w:start w:val="1"/>
+      <w:numFmt w:val="bullet"/>
+      <w:lvlText w:val=""/>
+      <w:lvlJc w:val="left"/>
+      <w:pPr>
+        <w:tabs>
+          <w:tab w:val="num" w:pos="2880"/>
+        </w:tabs>
+        <w:ind w:left="2880" w:hanging="360"/>
+      </w:pPr>
+      <w:rPr>
+        <w:rFonts w:ascii="Wingdings" w:hAnsi="Wingdings" w:hint="default"/>
+        <w:sz w:val="20"/>
+      </w:rPr>
+    </w:lvl>
+    <w:lvl w:ilvl="4" w:tentative="1">
+      <w:start w:val="1"/>
+      <w:numFmt w:val="bullet"/>
+      <w:lvlText w:val=""/>
+      <w:lvlJc w:val="left"/>
+      <w:pPr>
+        <w:tabs>
+          <w:tab w:val="num" w:pos="3600"/>
+        </w:tabs>
+        <w:ind w:left="3600" w:hanging="360"/>
+      </w:pPr>
+      <w:rPr>
+        <w:rFonts w:ascii="Wingdings" w:hAnsi="Wingdings" w:hint="default"/>
+        <w:sz w:val="20"/>
+      </w:rPr>
+    </w:lvl>
+    <w:lvl w:ilvl="5" w:tentative="1">
+      <w:start w:val="1"/>
+      <w:numFmt w:val="bullet"/>
+      <w:lvlText w:val=""/>
+      <w:lvlJc w:val="left"/>
+      <w:pPr>
+        <w:tabs>
+          <w:tab w:val="num" w:pos="4320"/>
+        </w:tabs>
+        <w:ind w:left="4320" w:hanging="360"/>
+      </w:pPr>
+      <w:rPr>
+        <w:rFonts w:ascii="Wingdings" w:hAnsi="Wingdings" w:hint="default"/>
+        <w:sz w:val="20"/>
+      </w:rPr>
+    </w:lvl>
+    <w:lvl w:ilvl="6" w:tentative="1">
+      <w:start w:val="1"/>
+      <w:numFmt w:val="bullet"/>
+      <w:lvlText w:val=""/>
+      <w:lvlJc w:val="left"/>
+      <w:pPr>
+        <w:tabs>
+          <w:tab w:val="num" w:pos="5040"/>
+        </w:tabs>
+        <w:ind w:left="5040" w:hanging="360"/>
+      </w:pPr>
+      <w:rPr>
+        <w:rFonts w:ascii="Wingdings" w:hAnsi="Wingdings" w:hint="default"/>
+        <w:sz w:val="20"/>
+      </w:rPr>
+    </w:lvl>
+    <w:lvl w:ilvl="7" w:tentative="1">
+      <w:start w:val="1"/>
+      <w:numFmt w:val="bullet"/>
+      <w:lvlText w:val=""/>
+      <w:lvlJc w:val="left"/>
+      <w:pPr>
+        <w:tabs>
+          <w:tab w:val="num" w:pos="5760"/>
+        </w:tabs>
+        <w:ind w:left="5760" w:hanging="360"/>
+      </w:pPr>
+      <w:rPr>
+        <w:rFonts w:ascii="Wingdings" w:hAnsi="Wingdings" w:hint="default"/>
+        <w:sz w:val="20"/>
+      </w:rPr>
+    </w:lvl>
+    <w:lvl w:ilvl="8" w:tentative="1">
+      <w:start w:val="1"/>
+      <w:numFmt w:val="bullet"/>
+      <w:lvlText w:val=""/>
+      <w:lvlJc w:val="left"/>
+      <w:pPr>
+        <w:tabs>
+          <w:tab w:val="num" w:pos="6480"/>
+        </w:tabs>
+        <w:ind w:left="6480" w:hanging="360"/>
+      </w:pPr>
+      <w:rPr>
+        <w:rFonts w:ascii="Wingdings" w:hAnsi="Wingdings" w:hint="default"/>
+        <w:sz w:val="20"/>
+      </w:rPr>
+    </w:lvl>
+  </w:abstractNum>
+  <w:abstractNum w:abstractNumId="22" w15:restartNumberingAfterBreak="0">
     <w:nsid w:val="6C1E063E"/>
     <w:multiLevelType w:val="hybridMultilevel"/>
     <w:tmpl w:val="A2ECA7F6"/>
     <w:numStyleLink w:val="Zaimportowanystyl4"/>
   </w:abstractNum>
-  <w:abstractNum w:abstractNumId="15" w15:restartNumberingAfterBreak="0">
+  <w:abstractNum w:abstractNumId="23" w15:restartNumberingAfterBreak="0">
+    <w:nsid w:val="6D2F78AF"/>
+    <w:multiLevelType w:val="multilevel"/>
+    <w:tmpl w:val="6A548CA4"/>
+    <w:lvl w:ilvl="0">
+      <w:start w:val="1"/>
+      <w:numFmt w:val="bullet"/>
+      <w:lvlText w:val=""/>
+      <w:lvlJc w:val="left"/>
+      <w:pPr>
+        <w:tabs>
+          <w:tab w:val="num" w:pos="720"/>
+        </w:tabs>
+        <w:ind w:left="720" w:hanging="360"/>
+      </w:pPr>
+      <w:rPr>
+        <w:rFonts w:ascii="Symbol" w:hAnsi="Symbol" w:hint="default"/>
+        <w:sz w:val="20"/>
+      </w:rPr>
+    </w:lvl>
+    <w:lvl w:ilvl="1" w:tentative="1">
+      <w:start w:val="1"/>
+      <w:numFmt w:val="bullet"/>
+      <w:lvlText w:val="o"/>
+      <w:lvlJc w:val="left"/>
+      <w:pPr>
+        <w:tabs>
+          <w:tab w:val="num" w:pos="1440"/>
+        </w:tabs>
+        <w:ind w:left="1440" w:hanging="360"/>
+      </w:pPr>
+      <w:rPr>
+        <w:rFonts w:ascii="Courier New" w:hAnsi="Courier New" w:hint="default"/>
+        <w:sz w:val="20"/>
+      </w:rPr>
+    </w:lvl>
+    <w:lvl w:ilvl="2" w:tentative="1">
+      <w:start w:val="1"/>
+      <w:numFmt w:val="bullet"/>
+      <w:lvlText w:val=""/>
+      <w:lvlJc w:val="left"/>
+      <w:pPr>
+        <w:tabs>
+          <w:tab w:val="num" w:pos="2160"/>
+        </w:tabs>
+        <w:ind w:left="2160" w:hanging="360"/>
+      </w:pPr>
+      <w:rPr>
+        <w:rFonts w:ascii="Wingdings" w:hAnsi="Wingdings" w:hint="default"/>
+        <w:sz w:val="20"/>
+      </w:rPr>
+    </w:lvl>
+    <w:lvl w:ilvl="3" w:tentative="1">
+      <w:start w:val="1"/>
+      <w:numFmt w:val="bullet"/>
+      <w:lvlText w:val=""/>
+      <w:lvlJc w:val="left"/>
+      <w:pPr>
+        <w:tabs>
+          <w:tab w:val="num" w:pos="2880"/>
+        </w:tabs>
+        <w:ind w:left="2880" w:hanging="360"/>
+      </w:pPr>
+      <w:rPr>
+        <w:rFonts w:ascii="Wingdings" w:hAnsi="Wingdings" w:hint="default"/>
+        <w:sz w:val="20"/>
+      </w:rPr>
+    </w:lvl>
+    <w:lvl w:ilvl="4" w:tentative="1">
+      <w:start w:val="1"/>
+      <w:numFmt w:val="bullet"/>
+      <w:lvlText w:val=""/>
+      <w:lvlJc w:val="left"/>
+      <w:pPr>
+        <w:tabs>
+          <w:tab w:val="num" w:pos="3600"/>
+        </w:tabs>
+        <w:ind w:left="3600" w:hanging="360"/>
+      </w:pPr>
+      <w:rPr>
+        <w:rFonts w:ascii="Wingdings" w:hAnsi="Wingdings" w:hint="default"/>
+        <w:sz w:val="20"/>
+      </w:rPr>
+    </w:lvl>
+    <w:lvl w:ilvl="5" w:tentative="1">
+      <w:start w:val="1"/>
+      <w:numFmt w:val="bullet"/>
+      <w:lvlText w:val=""/>
+      <w:lvlJc w:val="left"/>
+      <w:pPr>
+        <w:tabs>
+          <w:tab w:val="num" w:pos="4320"/>
+        </w:tabs>
+        <w:ind w:left="4320" w:hanging="360"/>
+      </w:pPr>
+      <w:rPr>
+        <w:rFonts w:ascii="Wingdings" w:hAnsi="Wingdings" w:hint="default"/>
+        <w:sz w:val="20"/>
+      </w:rPr>
+    </w:lvl>
+    <w:lvl w:ilvl="6" w:tentative="1">
+      <w:start w:val="1"/>
+      <w:numFmt w:val="bullet"/>
+      <w:lvlText w:val=""/>
+      <w:lvlJc w:val="left"/>
+      <w:pPr>
+        <w:tabs>
+          <w:tab w:val="num" w:pos="5040"/>
+        </w:tabs>
+        <w:ind w:left="5040" w:hanging="360"/>
+      </w:pPr>
+      <w:rPr>
+        <w:rFonts w:ascii="Wingdings" w:hAnsi="Wingdings" w:hint="default"/>
+        <w:sz w:val="20"/>
+      </w:rPr>
+    </w:lvl>
+    <w:lvl w:ilvl="7" w:tentative="1">
+      <w:start w:val="1"/>
+      <w:numFmt w:val="bullet"/>
+      <w:lvlText w:val=""/>
+      <w:lvlJc w:val="left"/>
+      <w:pPr>
+        <w:tabs>
+          <w:tab w:val="num" w:pos="5760"/>
+        </w:tabs>
+        <w:ind w:left="5760" w:hanging="360"/>
+      </w:pPr>
+      <w:rPr>
+        <w:rFonts w:ascii="Wingdings" w:hAnsi="Wingdings" w:hint="default"/>
+        <w:sz w:val="20"/>
+      </w:rPr>
+    </w:lvl>
+    <w:lvl w:ilvl="8" w:tentative="1">
+      <w:start w:val="1"/>
+      <w:numFmt w:val="bullet"/>
+      <w:lvlText w:val=""/>
+      <w:lvlJc w:val="left"/>
+      <w:pPr>
+        <w:tabs>
+          <w:tab w:val="num" w:pos="6480"/>
+        </w:tabs>
+        <w:ind w:left="6480" w:hanging="360"/>
+      </w:pPr>
+      <w:rPr>
+        <w:rFonts w:ascii="Wingdings" w:hAnsi="Wingdings" w:hint="default"/>
+        <w:sz w:val="20"/>
+      </w:rPr>
+    </w:lvl>
+  </w:abstractNum>
+  <w:abstractNum w:abstractNumId="24" w15:restartNumberingAfterBreak="0">
     <w:nsid w:val="70121FA9"/>
     <w:multiLevelType w:val="hybridMultilevel"/>
     <w:tmpl w:val="B45EF40E"/>
     <w:numStyleLink w:val="Zaimportowanystyl6"/>
   </w:abstractNum>
-  <w:abstractNum w:abstractNumId="16" w15:restartNumberingAfterBreak="0">
+  <w:abstractNum w:abstractNumId="25" w15:restartNumberingAfterBreak="0">
     <w:nsid w:val="7E1F3963"/>
     <w:multiLevelType w:val="hybridMultilevel"/>
     <w:tmpl w:val="A64E7342"/>
@@ -4009,7 +6240,7 @@
       </w:rPr>
     </w:lvl>
   </w:abstractNum>
-  <w:abstractNum w:abstractNumId="17" w15:restartNumberingAfterBreak="0">
+  <w:abstractNum w:abstractNumId="26" w15:restartNumberingAfterBreak="0">
     <w:nsid w:val="7F412998"/>
     <w:multiLevelType w:val="hybridMultilevel"/>
     <w:tmpl w:val="B45EF40E"/>
@@ -4319,57 +6550,84 @@
     </w:lvl>
   </w:abstractNum>
   <w:num w:numId="1" w16cid:durableId="2106730907">
-    <w:abstractNumId w:val="1"/>
+    <w:abstractNumId w:val="2"/>
   </w:num>
   <w:num w:numId="2" w16cid:durableId="247271461">
-    <w:abstractNumId w:val="2"/>
+    <w:abstractNumId w:val="3"/>
   </w:num>
   <w:num w:numId="3" w16cid:durableId="826943885">
+    <w:abstractNumId w:val="25"/>
+  </w:num>
+  <w:num w:numId="4" w16cid:durableId="1591770603">
     <w:abstractNumId w:val="16"/>
   </w:num>
-  <w:num w:numId="4" w16cid:durableId="1591770603">
-    <w:abstractNumId w:val="9"/>
-  </w:num>
   <w:num w:numId="5" w16cid:durableId="10421319">
-    <w:abstractNumId w:val="6"/>
+    <w:abstractNumId w:val="11"/>
   </w:num>
   <w:num w:numId="6" w16cid:durableId="1197160286">
     <w:abstractNumId w:val="0"/>
   </w:num>
   <w:num w:numId="7" w16cid:durableId="529798493">
+    <w:abstractNumId w:val="17"/>
+  </w:num>
+  <w:num w:numId="8" w16cid:durableId="519273941">
+    <w:abstractNumId w:val="22"/>
+  </w:num>
+  <w:num w:numId="9" w16cid:durableId="1656639164">
+    <w:abstractNumId w:val="13"/>
+  </w:num>
+  <w:num w:numId="10" w16cid:durableId="1152286483">
+    <w:abstractNumId w:val="6"/>
+  </w:num>
+  <w:num w:numId="11" w16cid:durableId="660935754">
+    <w:abstractNumId w:val="26"/>
+  </w:num>
+  <w:num w:numId="12" w16cid:durableId="419258743">
+    <w:abstractNumId w:val="24"/>
+  </w:num>
+  <w:num w:numId="13" w16cid:durableId="247465945">
     <w:abstractNumId w:val="10"/>
   </w:num>
-  <w:num w:numId="8" w16cid:durableId="519273941">
+  <w:num w:numId="14" w16cid:durableId="1564178645">
     <w:abstractNumId w:val="14"/>
   </w:num>
-  <w:num w:numId="9" w16cid:durableId="1656639164">
+  <w:num w:numId="15" w16cid:durableId="2100444657">
+    <w:abstractNumId w:val="18"/>
+  </w:num>
+  <w:num w:numId="16" w16cid:durableId="1869368353">
+    <w:abstractNumId w:val="19"/>
+  </w:num>
+  <w:num w:numId="17" w16cid:durableId="1705862346">
+    <w:abstractNumId w:val="20"/>
+  </w:num>
+  <w:num w:numId="18" w16cid:durableId="1886062185">
+    <w:abstractNumId w:val="9"/>
+  </w:num>
+  <w:num w:numId="19" w16cid:durableId="117845842">
+    <w:abstractNumId w:val="12"/>
+  </w:num>
+  <w:num w:numId="20" w16cid:durableId="891648508">
+    <w:abstractNumId w:val="8"/>
+  </w:num>
+  <w:num w:numId="21" w16cid:durableId="1671367343">
     <w:abstractNumId w:val="7"/>
   </w:num>
-  <w:num w:numId="10" w16cid:durableId="1152286483">
-    <w:abstractNumId w:val="3"/>
+  <w:num w:numId="22" w16cid:durableId="68159145">
+    <w:abstractNumId w:val="21"/>
   </w:num>
-  <w:num w:numId="11" w16cid:durableId="660935754">
-    <w:abstractNumId w:val="17"/>
-  </w:num>
-  <w:num w:numId="12" w16cid:durableId="419258743">
+  <w:num w:numId="23" w16cid:durableId="1136527704">
     <w:abstractNumId w:val="15"/>
   </w:num>
-  <w:num w:numId="13" w16cid:durableId="247465945">
+  <w:num w:numId="24" w16cid:durableId="226262080">
     <w:abstractNumId w:val="5"/>
   </w:num>
-  <w:num w:numId="14" w16cid:durableId="1564178645">
-    <w:abstractNumId w:val="8"/>
+  <w:num w:numId="25" w16cid:durableId="1281718863">
+    <w:abstractNumId w:val="1"/>
   </w:num>
-  <w:num w:numId="15" w16cid:durableId="2100444657">
-    <w:abstractNumId w:val="11"/>
+  <w:num w:numId="26" w16cid:durableId="2023582083">
+    <w:abstractNumId w:val="23"/>
   </w:num>
-  <w:num w:numId="16" w16cid:durableId="1869368353">
-    <w:abstractNumId w:val="12"/>
-  </w:num>
-  <w:num w:numId="17" w16cid:durableId="1705862346">
-    <w:abstractNumId w:val="13"/>
-  </w:num>
-  <w:num w:numId="18" w16cid:durableId="1886062185">
+  <w:num w:numId="27" w16cid:durableId="582376479">
     <w:abstractNumId w:val="4"/>
   </w:num>
 </w:numbering>

</xml_diff>